<commit_message>
Updated Maindocuments w/o script picture
</commit_message>
<xml_diff>
--- a/Documents/V2-Document-registration-system-25-3-18.docx
+++ b/Documents/V2-Document-registration-system-25-3-18.docx
@@ -262,28 +262,7 @@
               <w:szCs w:val="56"/>
             </w:rPr>
             <w:br/>
-          </w:r>
-          <w:proofErr w:type="spellStart"/>
-          <w:r>
-            <w:rPr>
-              <w:rFonts w:ascii="TH Sarabun New" w:hAnsi="TH Sarabun New" w:cs="TH Sarabun New"/>
-              <w:b/>
-              <w:bCs/>
-              <w:sz w:val="48"/>
-              <w:szCs w:val="56"/>
-            </w:rPr>
-            <w:t>Thanarit</w:t>
-          </w:r>
-          <w:proofErr w:type="spellEnd"/>
-          <w:r>
-            <w:rPr>
-              <w:rFonts w:ascii="TH Sarabun New" w:hAnsi="TH Sarabun New" w:cs="TH Sarabun New"/>
-              <w:b/>
-              <w:bCs/>
-              <w:sz w:val="48"/>
-              <w:szCs w:val="56"/>
-            </w:rPr>
-            <w:t xml:space="preserve">  </w:t>
+            <w:t xml:space="preserve">Thanarit  </w:t>
           </w:r>
           <w:r>
             <w:rPr>
@@ -296,7 +275,6 @@
             </w:rPr>
             <w:t xml:space="preserve">     </w:t>
           </w:r>
-          <w:proofErr w:type="spellStart"/>
           <w:r>
             <w:rPr>
               <w:rFonts w:ascii="TH Sarabun New" w:hAnsi="TH Sarabun New" w:cs="TH Sarabun New"/>
@@ -305,18 +283,7 @@
               <w:sz w:val="48"/>
               <w:szCs w:val="56"/>
             </w:rPr>
-            <w:t>Lopetcharat</w:t>
-          </w:r>
-          <w:proofErr w:type="spellEnd"/>
-          <w:r>
-            <w:rPr>
-              <w:rFonts w:ascii="TH Sarabun New" w:hAnsi="TH Sarabun New" w:cs="TH Sarabun New"/>
-              <w:b/>
-              <w:bCs/>
-              <w:sz w:val="48"/>
-              <w:szCs w:val="56"/>
-            </w:rPr>
-            <w:t xml:space="preserve">  </w:t>
+            <w:t xml:space="preserve">Lopetcharat  </w:t>
           </w:r>
           <w:r>
             <w:rPr>
@@ -23177,6 +23144,3081 @@
     <w:p>
       <w:pPr>
         <w:rPr>
+          <w:rFonts w:hint="cs"/>
+          <w:b/>
+          <w:bCs/>
+          <w:sz w:val="24"/>
+          <w:szCs w:val="24"/>
+          <w:u w:val="single"/>
+          <w:cs/>
+        </w:rPr>
+      </w:pPr>
+      <w:r>
+        <w:rPr>
+          <w:b/>
+          <w:bCs/>
+          <w:sz w:val="24"/>
+          <w:szCs w:val="24"/>
+          <w:u w:val="single"/>
+        </w:rPr>
+        <w:lastRenderedPageBreak/>
+        <w:t>Test Plan</w:t>
+      </w:r>
+    </w:p>
+    <w:p>
+      <w:pPr>
+        <w:tabs>
+          <w:tab w:val="left" w:pos="3975"/>
+        </w:tabs>
+        <w:rPr>
+          <w:rFonts w:cstheme="minorHAnsi"/>
+          <w:b/>
+          <w:bCs/>
+          <w:sz w:val="24"/>
+          <w:szCs w:val="24"/>
+        </w:rPr>
+      </w:pPr>
+      <w:r>
+        <w:rPr>
+          <w:rFonts w:cstheme="minorHAnsi"/>
+          <w:b/>
+          <w:bCs/>
+          <w:sz w:val="24"/>
+          <w:szCs w:val="24"/>
+        </w:rPr>
+        <w:t>Introduction</w:t>
+      </w:r>
+    </w:p>
+    <w:p>
+      <w:pPr>
+        <w:tabs>
+          <w:tab w:val="left" w:pos="3975"/>
+        </w:tabs>
+        <w:rPr>
+          <w:rFonts w:cstheme="minorHAnsi"/>
+          <w:sz w:val="24"/>
+          <w:szCs w:val="24"/>
+        </w:rPr>
+      </w:pPr>
+      <w:r>
+        <w:rPr>
+          <w:rFonts w:cstheme="minorHAnsi"/>
+          <w:sz w:val="24"/>
+          <w:szCs w:val="24"/>
+        </w:rPr>
+        <w:t>The test plan is to describe the scope, approach, resource and schedule of all testing activities of the project Registration System.</w:t>
+      </w:r>
+    </w:p>
+    <w:p>
+      <w:pPr>
+        <w:tabs>
+          <w:tab w:val="left" w:pos="3975"/>
+        </w:tabs>
+        <w:rPr>
+          <w:rFonts w:cstheme="minorHAnsi"/>
+          <w:sz w:val="24"/>
+          <w:szCs w:val="24"/>
+        </w:rPr>
+      </w:pPr>
+      <w:r>
+        <w:rPr>
+          <w:rFonts w:cstheme="minorHAnsi"/>
+          <w:sz w:val="24"/>
+          <w:szCs w:val="24"/>
+        </w:rPr>
+        <w:t xml:space="preserve">The plan </w:t>
+      </w:r>
+      <w:proofErr w:type="gramStart"/>
+      <w:r>
+        <w:rPr>
+          <w:rFonts w:cstheme="minorHAnsi"/>
+          <w:sz w:val="24"/>
+          <w:szCs w:val="24"/>
+        </w:rPr>
+        <w:t>identify</w:t>
+      </w:r>
+      <w:proofErr w:type="gramEnd"/>
+      <w:r>
+        <w:rPr>
+          <w:rFonts w:cstheme="minorHAnsi"/>
+          <w:sz w:val="24"/>
+          <w:szCs w:val="24"/>
+        </w:rPr>
+        <w:t xml:space="preserve"> the items to be tested, the features to be tested, the type of testing to be performed, the resource and schedule required to complete testing and the risk associated with the plan.</w:t>
+      </w:r>
+    </w:p>
+    <w:p>
+      <w:pPr>
+        <w:tabs>
+          <w:tab w:val="left" w:pos="3975"/>
+        </w:tabs>
+        <w:rPr>
+          <w:rFonts w:cstheme="minorHAnsi"/>
+          <w:b/>
+          <w:bCs/>
+          <w:sz w:val="24"/>
+          <w:szCs w:val="24"/>
+        </w:rPr>
+      </w:pPr>
+      <w:r>
+        <w:rPr>
+          <w:rFonts w:cstheme="minorHAnsi"/>
+          <w:b/>
+          <w:bCs/>
+          <w:sz w:val="24"/>
+          <w:szCs w:val="24"/>
+        </w:rPr>
+        <w:t>Team Member</w:t>
+      </w:r>
+    </w:p>
+    <w:tbl>
+      <w:tblPr>
+        <w:tblStyle w:val="a9"/>
+        <w:tblW w:w="6835" w:type="dxa"/>
+        <w:tblLook w:val="04A0" w:firstRow="1" w:lastRow="0" w:firstColumn="1" w:lastColumn="0" w:noHBand="0" w:noVBand="1"/>
+      </w:tblPr>
+      <w:tblGrid>
+        <w:gridCol w:w="2116"/>
+        <w:gridCol w:w="4719"/>
+      </w:tblGrid>
+      <w:tr>
+        <w:tc>
+          <w:tcPr>
+            <w:tcW w:w="2116" w:type="dxa"/>
+            <w:shd w:val="clear" w:color="auto" w:fill="D0CECE" w:themeFill="background2" w:themeFillShade="E6"/>
+          </w:tcPr>
+          <w:p>
+            <w:pPr>
+              <w:tabs>
+                <w:tab w:val="left" w:pos="3975"/>
+              </w:tabs>
+              <w:rPr>
+                <w:rFonts w:cstheme="minorHAnsi"/>
+                <w:b/>
+                <w:bCs/>
+                <w:sz w:val="24"/>
+                <w:szCs w:val="24"/>
+              </w:rPr>
+            </w:pPr>
+            <w:r>
+              <w:rPr>
+                <w:rFonts w:cstheme="minorHAnsi"/>
+                <w:b/>
+                <w:bCs/>
+                <w:sz w:val="24"/>
+                <w:szCs w:val="24"/>
+              </w:rPr>
+              <w:t>ID</w:t>
+            </w:r>
+          </w:p>
+        </w:tc>
+        <w:tc>
+          <w:tcPr>
+            <w:tcW w:w="4719" w:type="dxa"/>
+            <w:shd w:val="clear" w:color="auto" w:fill="D0CECE" w:themeFill="background2" w:themeFillShade="E6"/>
+          </w:tcPr>
+          <w:p>
+            <w:pPr>
+              <w:tabs>
+                <w:tab w:val="left" w:pos="3975"/>
+              </w:tabs>
+              <w:rPr>
+                <w:rFonts w:cstheme="minorHAnsi"/>
+                <w:b/>
+                <w:bCs/>
+                <w:sz w:val="24"/>
+                <w:szCs w:val="24"/>
+              </w:rPr>
+            </w:pPr>
+            <w:r>
+              <w:rPr>
+                <w:rFonts w:cstheme="minorHAnsi"/>
+                <w:b/>
+                <w:bCs/>
+                <w:sz w:val="24"/>
+                <w:szCs w:val="24"/>
+              </w:rPr>
+              <w:t>Name</w:t>
+            </w:r>
+          </w:p>
+        </w:tc>
+      </w:tr>
+      <w:tr>
+        <w:tc>
+          <w:tcPr>
+            <w:tcW w:w="2116" w:type="dxa"/>
+          </w:tcPr>
+          <w:p>
+            <w:pPr>
+              <w:tabs>
+                <w:tab w:val="left" w:pos="3975"/>
+              </w:tabs>
+              <w:rPr>
+                <w:rFonts w:cstheme="minorHAnsi"/>
+                <w:sz w:val="24"/>
+                <w:szCs w:val="24"/>
+              </w:rPr>
+            </w:pPr>
+            <w:r>
+              <w:rPr>
+                <w:rFonts w:cstheme="minorHAnsi"/>
+                <w:sz w:val="24"/>
+                <w:szCs w:val="24"/>
+              </w:rPr>
+              <w:t>582115026</w:t>
+            </w:r>
+          </w:p>
+        </w:tc>
+        <w:tc>
+          <w:tcPr>
+            <w:tcW w:w="4719" w:type="dxa"/>
+          </w:tcPr>
+          <w:p>
+            <w:pPr>
+              <w:tabs>
+                <w:tab w:val="left" w:pos="3975"/>
+              </w:tabs>
+              <w:rPr>
+                <w:rFonts w:cstheme="minorHAnsi"/>
+                <w:sz w:val="24"/>
+                <w:szCs w:val="24"/>
+              </w:rPr>
+            </w:pPr>
+            <w:r>
+              <w:rPr>
+                <w:rFonts w:cstheme="minorHAnsi"/>
+                <w:sz w:val="24"/>
+                <w:szCs w:val="24"/>
+              </w:rPr>
+              <w:t>Thanarit Lopetcharat</w:t>
+            </w:r>
+          </w:p>
+        </w:tc>
+      </w:tr>
+      <w:tr>
+        <w:tc>
+          <w:tcPr>
+            <w:tcW w:w="2116" w:type="dxa"/>
+          </w:tcPr>
+          <w:p>
+            <w:pPr>
+              <w:tabs>
+                <w:tab w:val="left" w:pos="3975"/>
+              </w:tabs>
+              <w:rPr>
+                <w:rFonts w:cstheme="minorHAnsi"/>
+                <w:sz w:val="24"/>
+                <w:szCs w:val="24"/>
+              </w:rPr>
+            </w:pPr>
+            <w:r>
+              <w:rPr>
+                <w:rFonts w:cstheme="minorHAnsi"/>
+                <w:sz w:val="24"/>
+                <w:szCs w:val="24"/>
+              </w:rPr>
+              <w:t>582115014</w:t>
+            </w:r>
+          </w:p>
+        </w:tc>
+        <w:tc>
+          <w:tcPr>
+            <w:tcW w:w="4719" w:type="dxa"/>
+          </w:tcPr>
+          <w:p>
+            <w:pPr>
+              <w:tabs>
+                <w:tab w:val="left" w:pos="3975"/>
+              </w:tabs>
+              <w:rPr>
+                <w:rFonts w:cstheme="minorHAnsi"/>
+                <w:sz w:val="24"/>
+                <w:szCs w:val="24"/>
+              </w:rPr>
+            </w:pPr>
+            <w:proofErr w:type="spellStart"/>
+            <w:r>
+              <w:rPr>
+                <w:rFonts w:cstheme="minorHAnsi"/>
+                <w:sz w:val="24"/>
+                <w:szCs w:val="24"/>
+              </w:rPr>
+              <w:t>Chawit</w:t>
+            </w:r>
+            <w:proofErr w:type="spellEnd"/>
+            <w:r>
+              <w:rPr>
+                <w:rFonts w:cstheme="minorHAnsi"/>
+                <w:sz w:val="24"/>
+                <w:szCs w:val="24"/>
+              </w:rPr>
+              <w:t xml:space="preserve"> </w:t>
+            </w:r>
+            <w:proofErr w:type="spellStart"/>
+            <w:r>
+              <w:rPr>
+                <w:rFonts w:cstheme="minorHAnsi"/>
+                <w:sz w:val="24"/>
+                <w:szCs w:val="24"/>
+              </w:rPr>
+              <w:t>Sommana</w:t>
+            </w:r>
+            <w:proofErr w:type="spellEnd"/>
+          </w:p>
+        </w:tc>
+      </w:tr>
+      <w:tr>
+        <w:tc>
+          <w:tcPr>
+            <w:tcW w:w="2116" w:type="dxa"/>
+          </w:tcPr>
+          <w:p>
+            <w:pPr>
+              <w:tabs>
+                <w:tab w:val="left" w:pos="3975"/>
+              </w:tabs>
+              <w:rPr>
+                <w:rFonts w:cstheme="minorHAnsi"/>
+                <w:sz w:val="24"/>
+                <w:szCs w:val="24"/>
+              </w:rPr>
+            </w:pPr>
+            <w:r>
+              <w:rPr>
+                <w:rFonts w:cstheme="minorHAnsi"/>
+                <w:sz w:val="24"/>
+                <w:szCs w:val="24"/>
+              </w:rPr>
+              <w:t>582115039</w:t>
+            </w:r>
+          </w:p>
+        </w:tc>
+        <w:tc>
+          <w:tcPr>
+            <w:tcW w:w="4719" w:type="dxa"/>
+          </w:tcPr>
+          <w:p>
+            <w:pPr>
+              <w:tabs>
+                <w:tab w:val="left" w:pos="3975"/>
+              </w:tabs>
+              <w:rPr>
+                <w:rFonts w:cstheme="minorHAnsi"/>
+                <w:sz w:val="24"/>
+                <w:szCs w:val="24"/>
+              </w:rPr>
+            </w:pPr>
+            <w:proofErr w:type="spellStart"/>
+            <w:r>
+              <w:rPr>
+                <w:rFonts w:cstheme="minorHAnsi"/>
+                <w:sz w:val="24"/>
+                <w:szCs w:val="24"/>
+              </w:rPr>
+              <w:t>Pattaratorn</w:t>
+            </w:r>
+            <w:proofErr w:type="spellEnd"/>
+            <w:r>
+              <w:rPr>
+                <w:rFonts w:cstheme="minorHAnsi"/>
+                <w:sz w:val="24"/>
+                <w:szCs w:val="24"/>
+              </w:rPr>
+              <w:t xml:space="preserve"> </w:t>
+            </w:r>
+            <w:proofErr w:type="spellStart"/>
+            <w:r>
+              <w:rPr>
+                <w:rFonts w:cstheme="minorHAnsi"/>
+                <w:sz w:val="24"/>
+                <w:szCs w:val="24"/>
+              </w:rPr>
+              <w:t>Sawaisorn</w:t>
+            </w:r>
+            <w:proofErr w:type="spellEnd"/>
+          </w:p>
+        </w:tc>
+      </w:tr>
+      <w:tr>
+        <w:tc>
+          <w:tcPr>
+            <w:tcW w:w="2116" w:type="dxa"/>
+          </w:tcPr>
+          <w:p>
+            <w:pPr>
+              <w:tabs>
+                <w:tab w:val="left" w:pos="3975"/>
+              </w:tabs>
+              <w:rPr>
+                <w:rFonts w:cstheme="minorHAnsi"/>
+                <w:sz w:val="24"/>
+                <w:szCs w:val="24"/>
+              </w:rPr>
+            </w:pPr>
+            <w:r>
+              <w:rPr>
+                <w:rFonts w:cstheme="minorHAnsi"/>
+                <w:sz w:val="24"/>
+                <w:szCs w:val="24"/>
+              </w:rPr>
+              <w:t>582115043</w:t>
+            </w:r>
+          </w:p>
+        </w:tc>
+        <w:tc>
+          <w:tcPr>
+            <w:tcW w:w="4719" w:type="dxa"/>
+          </w:tcPr>
+          <w:p>
+            <w:pPr>
+              <w:tabs>
+                <w:tab w:val="left" w:pos="3975"/>
+              </w:tabs>
+              <w:rPr>
+                <w:rFonts w:cstheme="minorHAnsi"/>
+                <w:sz w:val="24"/>
+                <w:szCs w:val="24"/>
+              </w:rPr>
+            </w:pPr>
+            <w:proofErr w:type="spellStart"/>
+            <w:r>
+              <w:rPr>
+                <w:rFonts w:cstheme="minorHAnsi"/>
+                <w:sz w:val="24"/>
+                <w:szCs w:val="24"/>
+              </w:rPr>
+              <w:t>Supakorn</w:t>
+            </w:r>
+            <w:proofErr w:type="spellEnd"/>
+            <w:r>
+              <w:rPr>
+                <w:rFonts w:cstheme="minorHAnsi"/>
+                <w:sz w:val="24"/>
+                <w:szCs w:val="24"/>
+              </w:rPr>
+              <w:t xml:space="preserve"> </w:t>
+            </w:r>
+            <w:proofErr w:type="spellStart"/>
+            <w:r>
+              <w:rPr>
+                <w:rFonts w:cstheme="minorHAnsi"/>
+                <w:sz w:val="24"/>
+                <w:szCs w:val="24"/>
+              </w:rPr>
+              <w:t>Kantatewee</w:t>
+            </w:r>
+            <w:proofErr w:type="spellEnd"/>
+          </w:p>
+        </w:tc>
+      </w:tr>
+    </w:tbl>
+    <w:p>
+      <w:pPr>
+        <w:tabs>
+          <w:tab w:val="left" w:pos="3975"/>
+        </w:tabs>
+        <w:rPr>
+          <w:rFonts w:cstheme="minorHAnsi"/>
+          <w:sz w:val="24"/>
+          <w:szCs w:val="24"/>
+        </w:rPr>
+      </w:pPr>
+    </w:p>
+    <w:p>
+      <w:pPr>
+        <w:tabs>
+          <w:tab w:val="left" w:pos="3975"/>
+        </w:tabs>
+        <w:rPr>
+          <w:rFonts w:cstheme="minorHAnsi"/>
+          <w:sz w:val="24"/>
+          <w:szCs w:val="24"/>
+        </w:rPr>
+      </w:pPr>
+      <w:r>
+        <w:rPr>
+          <w:rFonts w:cstheme="minorHAnsi"/>
+          <w:b/>
+          <w:bCs/>
+          <w:sz w:val="24"/>
+          <w:szCs w:val="24"/>
+        </w:rPr>
+        <w:t>1 Test Strategy</w:t>
+      </w:r>
+    </w:p>
+    <w:p>
+      <w:pPr>
+        <w:tabs>
+          <w:tab w:val="left" w:pos="3975"/>
+        </w:tabs>
+        <w:rPr>
+          <w:rFonts w:cstheme="minorHAnsi"/>
+          <w:b/>
+          <w:bCs/>
+          <w:sz w:val="24"/>
+          <w:szCs w:val="24"/>
+        </w:rPr>
+      </w:pPr>
+      <w:r>
+        <w:rPr>
+          <w:rFonts w:cstheme="minorHAnsi"/>
+          <w:b/>
+          <w:bCs/>
+          <w:sz w:val="24"/>
+          <w:szCs w:val="24"/>
+        </w:rPr>
+        <w:t>1.1 Scope of Testing</w:t>
+      </w:r>
+    </w:p>
+    <w:p>
+      <w:pPr>
+        <w:tabs>
+          <w:tab w:val="left" w:pos="3975"/>
+        </w:tabs>
+        <w:rPr>
+          <w:rFonts w:cstheme="minorHAnsi"/>
+          <w:b/>
+          <w:bCs/>
+          <w:sz w:val="24"/>
+          <w:szCs w:val="24"/>
+        </w:rPr>
+      </w:pPr>
+      <w:r>
+        <w:rPr>
+          <w:rFonts w:cstheme="minorHAnsi"/>
+          <w:b/>
+          <w:bCs/>
+          <w:sz w:val="24"/>
+          <w:szCs w:val="24"/>
+        </w:rPr>
+        <w:t>1.1.1 Feature to be tested</w:t>
+      </w:r>
+    </w:p>
+    <w:p>
+      <w:pPr>
+        <w:tabs>
+          <w:tab w:val="left" w:pos="3975"/>
+        </w:tabs>
+        <w:rPr>
+          <w:rFonts w:cstheme="minorHAnsi" w:hint="cs"/>
+          <w:sz w:val="24"/>
+          <w:szCs w:val="24"/>
+        </w:rPr>
+      </w:pPr>
+      <w:r>
+        <w:rPr>
+          <w:rFonts w:cstheme="minorHAnsi"/>
+          <w:sz w:val="24"/>
+          <w:szCs w:val="24"/>
+        </w:rPr>
+        <w:t xml:space="preserve">All the feature of website Registration System which were defined in software requirement specification are </w:t>
+      </w:r>
+      <w:proofErr w:type="gramStart"/>
+      <w:r>
+        <w:rPr>
+          <w:rFonts w:cstheme="minorHAnsi"/>
+          <w:sz w:val="24"/>
+          <w:szCs w:val="24"/>
+        </w:rPr>
+        <w:t>need</w:t>
+      </w:r>
+      <w:proofErr w:type="gramEnd"/>
+      <w:r>
+        <w:rPr>
+          <w:rFonts w:cstheme="minorHAnsi"/>
+          <w:sz w:val="24"/>
+          <w:szCs w:val="24"/>
+        </w:rPr>
+        <w:t xml:space="preserve"> to be tested.</w:t>
+      </w:r>
+    </w:p>
+    <w:tbl>
+      <w:tblPr>
+        <w:tblStyle w:val="a9"/>
+        <w:tblW w:w="0" w:type="auto"/>
+        <w:tblLook w:val="04A0" w:firstRow="1" w:lastRow="0" w:firstColumn="1" w:lastColumn="0" w:noHBand="0" w:noVBand="1"/>
+      </w:tblPr>
+      <w:tblGrid>
+        <w:gridCol w:w="2578"/>
+        <w:gridCol w:w="2670"/>
+        <w:gridCol w:w="3768"/>
+      </w:tblGrid>
+      <w:tr>
+        <w:tc>
+          <w:tcPr>
+            <w:tcW w:w="2695" w:type="dxa"/>
+            <w:shd w:val="clear" w:color="auto" w:fill="D0CECE" w:themeFill="background2" w:themeFillShade="E6"/>
+          </w:tcPr>
+          <w:p>
+            <w:pPr>
+              <w:tabs>
+                <w:tab w:val="left" w:pos="3975"/>
+              </w:tabs>
+              <w:rPr>
+                <w:rFonts w:cstheme="minorHAnsi"/>
+                <w:b/>
+                <w:bCs/>
+                <w:sz w:val="24"/>
+                <w:szCs w:val="24"/>
+              </w:rPr>
+            </w:pPr>
+            <w:r>
+              <w:rPr>
+                <w:rFonts w:cstheme="minorHAnsi"/>
+                <w:b/>
+                <w:bCs/>
+                <w:sz w:val="24"/>
+                <w:szCs w:val="24"/>
+              </w:rPr>
+              <w:t>Module Name</w:t>
+            </w:r>
+          </w:p>
+        </w:tc>
+        <w:tc>
+          <w:tcPr>
+            <w:tcW w:w="2790" w:type="dxa"/>
+            <w:shd w:val="clear" w:color="auto" w:fill="D0CECE" w:themeFill="background2" w:themeFillShade="E6"/>
+          </w:tcPr>
+          <w:p>
+            <w:pPr>
+              <w:tabs>
+                <w:tab w:val="left" w:pos="3975"/>
+              </w:tabs>
+              <w:rPr>
+                <w:rFonts w:cstheme="minorHAnsi"/>
+                <w:b/>
+                <w:bCs/>
+                <w:sz w:val="24"/>
+                <w:szCs w:val="24"/>
+              </w:rPr>
+            </w:pPr>
+            <w:r>
+              <w:rPr>
+                <w:rFonts w:cstheme="minorHAnsi"/>
+                <w:b/>
+                <w:bCs/>
+                <w:sz w:val="24"/>
+                <w:szCs w:val="24"/>
+              </w:rPr>
+              <w:t>Applicable Roles</w:t>
+            </w:r>
+          </w:p>
+        </w:tc>
+        <w:tc>
+          <w:tcPr>
+            <w:tcW w:w="3865" w:type="dxa"/>
+            <w:shd w:val="clear" w:color="auto" w:fill="D0CECE" w:themeFill="background2" w:themeFillShade="E6"/>
+          </w:tcPr>
+          <w:p>
+            <w:pPr>
+              <w:tabs>
+                <w:tab w:val="left" w:pos="3975"/>
+              </w:tabs>
+              <w:rPr>
+                <w:rFonts w:cstheme="minorHAnsi"/>
+                <w:b/>
+                <w:bCs/>
+                <w:sz w:val="24"/>
+                <w:szCs w:val="24"/>
+              </w:rPr>
+            </w:pPr>
+            <w:r>
+              <w:rPr>
+                <w:rFonts w:cstheme="minorHAnsi"/>
+                <w:b/>
+                <w:bCs/>
+                <w:sz w:val="24"/>
+                <w:szCs w:val="24"/>
+              </w:rPr>
+              <w:t>Description</w:t>
+            </w:r>
+          </w:p>
+        </w:tc>
+      </w:tr>
+      <w:tr>
+        <w:tc>
+          <w:tcPr>
+            <w:tcW w:w="2695" w:type="dxa"/>
+          </w:tcPr>
+          <w:p>
+            <w:pPr>
+              <w:tabs>
+                <w:tab w:val="left" w:pos="3975"/>
+              </w:tabs>
+              <w:rPr>
+                <w:rFonts w:cstheme="minorHAnsi"/>
+                <w:b/>
+                <w:bCs/>
+                <w:sz w:val="24"/>
+                <w:szCs w:val="24"/>
+              </w:rPr>
+            </w:pPr>
+            <w:r>
+              <w:rPr>
+                <w:rFonts w:cstheme="minorHAnsi"/>
+                <w:b/>
+                <w:bCs/>
+                <w:sz w:val="24"/>
+                <w:szCs w:val="24"/>
+              </w:rPr>
+              <w:t>Login</w:t>
+            </w:r>
+          </w:p>
+        </w:tc>
+        <w:tc>
+          <w:tcPr>
+            <w:tcW w:w="2790" w:type="dxa"/>
+          </w:tcPr>
+          <w:p>
+            <w:pPr>
+              <w:tabs>
+                <w:tab w:val="left" w:pos="3975"/>
+              </w:tabs>
+              <w:rPr>
+                <w:rFonts w:cstheme="minorHAnsi"/>
+                <w:sz w:val="24"/>
+                <w:szCs w:val="24"/>
+              </w:rPr>
+            </w:pPr>
+            <w:r>
+              <w:rPr>
+                <w:rFonts w:cstheme="minorHAnsi"/>
+                <w:sz w:val="24"/>
+                <w:szCs w:val="24"/>
+              </w:rPr>
+              <w:t>Teacher, Student, Admin</w:t>
+            </w:r>
+          </w:p>
+        </w:tc>
+        <w:tc>
+          <w:tcPr>
+            <w:tcW w:w="3865" w:type="dxa"/>
+          </w:tcPr>
+          <w:p>
+            <w:pPr>
+              <w:tabs>
+                <w:tab w:val="left" w:pos="3975"/>
+              </w:tabs>
+              <w:rPr>
+                <w:rFonts w:cstheme="minorHAnsi"/>
+                <w:sz w:val="24"/>
+                <w:szCs w:val="24"/>
+              </w:rPr>
+            </w:pPr>
+            <w:proofErr w:type="spellStart"/>
+            <w:proofErr w:type="gramStart"/>
+            <w:r>
+              <w:rPr>
+                <w:rFonts w:cstheme="minorHAnsi"/>
+                <w:b/>
+                <w:bCs/>
+                <w:sz w:val="24"/>
+                <w:szCs w:val="24"/>
+              </w:rPr>
+              <w:t>Teacher</w:t>
+            </w:r>
+            <w:r>
+              <w:rPr>
+                <w:rFonts w:cstheme="minorHAnsi"/>
+                <w:sz w:val="24"/>
+                <w:szCs w:val="24"/>
+              </w:rPr>
+              <w:t>,</w:t>
+            </w:r>
+            <w:r>
+              <w:rPr>
+                <w:rFonts w:cstheme="minorHAnsi"/>
+                <w:b/>
+                <w:bCs/>
+                <w:sz w:val="24"/>
+                <w:szCs w:val="24"/>
+              </w:rPr>
+              <w:t>Student</w:t>
+            </w:r>
+            <w:proofErr w:type="gramEnd"/>
+            <w:r>
+              <w:rPr>
+                <w:rFonts w:cstheme="minorHAnsi"/>
+                <w:sz w:val="24"/>
+                <w:szCs w:val="24"/>
+              </w:rPr>
+              <w:t>,</w:t>
+            </w:r>
+            <w:r>
+              <w:rPr>
+                <w:rFonts w:cstheme="minorHAnsi"/>
+                <w:b/>
+                <w:bCs/>
+                <w:sz w:val="24"/>
+                <w:szCs w:val="24"/>
+              </w:rPr>
+              <w:t>Admin</w:t>
+            </w:r>
+            <w:proofErr w:type="spellEnd"/>
+            <w:r>
+              <w:rPr>
+                <w:rFonts w:cstheme="minorHAnsi"/>
+                <w:sz w:val="24"/>
+                <w:szCs w:val="24"/>
+              </w:rPr>
+              <w:t xml:space="preserve">: can to login to the system by the valid </w:t>
+            </w:r>
+          </w:p>
+          <w:p>
+            <w:pPr>
+              <w:tabs>
+                <w:tab w:val="left" w:pos="3975"/>
+              </w:tabs>
+              <w:rPr>
+                <w:rFonts w:cstheme="minorHAnsi"/>
+                <w:sz w:val="24"/>
+                <w:szCs w:val="24"/>
+              </w:rPr>
+            </w:pPr>
+            <w:r>
+              <w:rPr>
+                <w:rFonts w:cstheme="minorHAnsi"/>
+                <w:sz w:val="24"/>
+                <w:szCs w:val="24"/>
+              </w:rPr>
+              <w:t>e-mail and password that they use to register.</w:t>
+            </w:r>
+          </w:p>
+        </w:tc>
+      </w:tr>
+      <w:tr>
+        <w:tc>
+          <w:tcPr>
+            <w:tcW w:w="2695" w:type="dxa"/>
+          </w:tcPr>
+          <w:p>
+            <w:pPr>
+              <w:tabs>
+                <w:tab w:val="left" w:pos="3975"/>
+              </w:tabs>
+              <w:rPr>
+                <w:rFonts w:cstheme="minorHAnsi"/>
+                <w:b/>
+                <w:bCs/>
+                <w:sz w:val="24"/>
+                <w:szCs w:val="24"/>
+              </w:rPr>
+            </w:pPr>
+            <w:r>
+              <w:rPr>
+                <w:rFonts w:cstheme="minorHAnsi"/>
+                <w:b/>
+                <w:bCs/>
+                <w:sz w:val="24"/>
+                <w:szCs w:val="24"/>
+              </w:rPr>
+              <w:t>Grading</w:t>
+            </w:r>
+          </w:p>
+        </w:tc>
+        <w:tc>
+          <w:tcPr>
+            <w:tcW w:w="2790" w:type="dxa"/>
+          </w:tcPr>
+          <w:p>
+            <w:pPr>
+              <w:tabs>
+                <w:tab w:val="left" w:pos="3975"/>
+              </w:tabs>
+              <w:rPr>
+                <w:rFonts w:cstheme="minorHAnsi"/>
+                <w:sz w:val="24"/>
+                <w:szCs w:val="24"/>
+              </w:rPr>
+            </w:pPr>
+            <w:r>
+              <w:rPr>
+                <w:rFonts w:cstheme="minorHAnsi"/>
+                <w:sz w:val="24"/>
+                <w:szCs w:val="24"/>
+              </w:rPr>
+              <w:t>Teacher</w:t>
+            </w:r>
+          </w:p>
+        </w:tc>
+        <w:tc>
+          <w:tcPr>
+            <w:tcW w:w="3865" w:type="dxa"/>
+          </w:tcPr>
+          <w:p>
+            <w:pPr>
+              <w:tabs>
+                <w:tab w:val="left" w:pos="3975"/>
+              </w:tabs>
+              <w:rPr>
+                <w:rFonts w:cstheme="minorHAnsi"/>
+                <w:sz w:val="24"/>
+                <w:szCs w:val="24"/>
+              </w:rPr>
+            </w:pPr>
+            <w:r>
+              <w:rPr>
+                <w:rFonts w:cstheme="minorHAnsi"/>
+                <w:b/>
+                <w:bCs/>
+                <w:sz w:val="24"/>
+                <w:szCs w:val="24"/>
+              </w:rPr>
+              <w:t>Teacher</w:t>
+            </w:r>
+            <w:r>
+              <w:rPr>
+                <w:rFonts w:cstheme="minorHAnsi"/>
+                <w:sz w:val="24"/>
+                <w:szCs w:val="24"/>
+              </w:rPr>
+              <w:t>: can grade the students whose enrolled in their course.</w:t>
+            </w:r>
+          </w:p>
+        </w:tc>
+      </w:tr>
+      <w:tr>
+        <w:tc>
+          <w:tcPr>
+            <w:tcW w:w="2695" w:type="dxa"/>
+          </w:tcPr>
+          <w:p>
+            <w:pPr>
+              <w:tabs>
+                <w:tab w:val="left" w:pos="3975"/>
+              </w:tabs>
+              <w:rPr>
+                <w:rFonts w:cstheme="minorHAnsi"/>
+                <w:b/>
+                <w:bCs/>
+                <w:sz w:val="24"/>
+                <w:szCs w:val="24"/>
+              </w:rPr>
+            </w:pPr>
+            <w:r>
+              <w:rPr>
+                <w:rFonts w:cstheme="minorHAnsi"/>
+                <w:b/>
+                <w:bCs/>
+                <w:sz w:val="24"/>
+                <w:szCs w:val="24"/>
+              </w:rPr>
+              <w:t>Teaching course list</w:t>
+            </w:r>
+          </w:p>
+        </w:tc>
+        <w:tc>
+          <w:tcPr>
+            <w:tcW w:w="2790" w:type="dxa"/>
+          </w:tcPr>
+          <w:p>
+            <w:pPr>
+              <w:tabs>
+                <w:tab w:val="left" w:pos="3975"/>
+              </w:tabs>
+              <w:rPr>
+                <w:rFonts w:cstheme="minorHAnsi"/>
+                <w:sz w:val="24"/>
+                <w:szCs w:val="24"/>
+              </w:rPr>
+            </w:pPr>
+            <w:r>
+              <w:rPr>
+                <w:rFonts w:cstheme="minorHAnsi"/>
+                <w:sz w:val="24"/>
+                <w:szCs w:val="24"/>
+              </w:rPr>
+              <w:t>Teacher</w:t>
+            </w:r>
+          </w:p>
+        </w:tc>
+        <w:tc>
+          <w:tcPr>
+            <w:tcW w:w="3865" w:type="dxa"/>
+          </w:tcPr>
+          <w:p>
+            <w:pPr>
+              <w:tabs>
+                <w:tab w:val="left" w:pos="3975"/>
+              </w:tabs>
+              <w:rPr>
+                <w:rFonts w:cstheme="minorHAnsi"/>
+                <w:sz w:val="24"/>
+                <w:szCs w:val="24"/>
+              </w:rPr>
+            </w:pPr>
+            <w:r>
+              <w:rPr>
+                <w:rFonts w:cstheme="minorHAnsi"/>
+                <w:b/>
+                <w:bCs/>
+                <w:sz w:val="24"/>
+                <w:szCs w:val="24"/>
+              </w:rPr>
+              <w:t>Teacher</w:t>
+            </w:r>
+            <w:r>
+              <w:rPr>
+                <w:rFonts w:cstheme="minorHAnsi"/>
+                <w:sz w:val="24"/>
+                <w:szCs w:val="24"/>
+              </w:rPr>
+              <w:t xml:space="preserve">: can see </w:t>
+            </w:r>
+            <w:proofErr w:type="gramStart"/>
+            <w:r>
+              <w:rPr>
+                <w:rFonts w:cstheme="minorHAnsi"/>
+                <w:sz w:val="24"/>
+                <w:szCs w:val="24"/>
+              </w:rPr>
+              <w:t>all of</w:t>
+            </w:r>
+            <w:proofErr w:type="gramEnd"/>
+            <w:r>
+              <w:rPr>
+                <w:rFonts w:cstheme="minorHAnsi"/>
+                <w:sz w:val="24"/>
+                <w:szCs w:val="24"/>
+              </w:rPr>
+              <w:t xml:space="preserve"> their teaching course’s list.</w:t>
+            </w:r>
+          </w:p>
+        </w:tc>
+      </w:tr>
+      <w:tr>
+        <w:tc>
+          <w:tcPr>
+            <w:tcW w:w="2695" w:type="dxa"/>
+          </w:tcPr>
+          <w:p>
+            <w:pPr>
+              <w:tabs>
+                <w:tab w:val="left" w:pos="3975"/>
+              </w:tabs>
+              <w:rPr>
+                <w:rFonts w:cstheme="minorHAnsi"/>
+                <w:b/>
+                <w:bCs/>
+                <w:sz w:val="24"/>
+                <w:szCs w:val="24"/>
+              </w:rPr>
+            </w:pPr>
+            <w:r>
+              <w:rPr>
+                <w:rFonts w:cstheme="minorHAnsi"/>
+                <w:b/>
+                <w:bCs/>
+                <w:sz w:val="24"/>
+                <w:szCs w:val="24"/>
+              </w:rPr>
+              <w:t>Transcript</w:t>
+            </w:r>
+          </w:p>
+        </w:tc>
+        <w:tc>
+          <w:tcPr>
+            <w:tcW w:w="2790" w:type="dxa"/>
+          </w:tcPr>
+          <w:p>
+            <w:pPr>
+              <w:tabs>
+                <w:tab w:val="left" w:pos="3975"/>
+              </w:tabs>
+              <w:rPr>
+                <w:rFonts w:cstheme="minorHAnsi"/>
+                <w:sz w:val="24"/>
+                <w:szCs w:val="24"/>
+              </w:rPr>
+            </w:pPr>
+            <w:r>
+              <w:rPr>
+                <w:rFonts w:cstheme="minorHAnsi"/>
+                <w:sz w:val="24"/>
+                <w:szCs w:val="24"/>
+              </w:rPr>
+              <w:t>Teacher</w:t>
+            </w:r>
+          </w:p>
+        </w:tc>
+        <w:tc>
+          <w:tcPr>
+            <w:tcW w:w="3865" w:type="dxa"/>
+          </w:tcPr>
+          <w:p>
+            <w:pPr>
+              <w:tabs>
+                <w:tab w:val="left" w:pos="3975"/>
+              </w:tabs>
+              <w:rPr>
+                <w:rFonts w:cstheme="minorHAnsi"/>
+                <w:sz w:val="24"/>
+                <w:szCs w:val="24"/>
+              </w:rPr>
+            </w:pPr>
+            <w:r>
+              <w:rPr>
+                <w:rFonts w:cstheme="minorHAnsi"/>
+                <w:b/>
+                <w:bCs/>
+                <w:sz w:val="24"/>
+                <w:szCs w:val="24"/>
+              </w:rPr>
+              <w:t>Teacher</w:t>
+            </w:r>
+            <w:r>
+              <w:rPr>
+                <w:rFonts w:cstheme="minorHAnsi"/>
+                <w:sz w:val="24"/>
+                <w:szCs w:val="24"/>
+              </w:rPr>
+              <w:t>: can view course’s GPA and student’s grade of each courses.</w:t>
+            </w:r>
+          </w:p>
+        </w:tc>
+      </w:tr>
+      <w:tr>
+        <w:tc>
+          <w:tcPr>
+            <w:tcW w:w="2695" w:type="dxa"/>
+          </w:tcPr>
+          <w:p>
+            <w:pPr>
+              <w:tabs>
+                <w:tab w:val="left" w:pos="3975"/>
+              </w:tabs>
+              <w:rPr>
+                <w:rFonts w:cstheme="minorHAnsi"/>
+                <w:b/>
+                <w:bCs/>
+                <w:sz w:val="24"/>
+                <w:szCs w:val="24"/>
+              </w:rPr>
+            </w:pPr>
+            <w:r>
+              <w:rPr>
+                <w:rFonts w:cstheme="minorHAnsi"/>
+                <w:b/>
+                <w:bCs/>
+                <w:sz w:val="24"/>
+                <w:szCs w:val="24"/>
+              </w:rPr>
+              <w:t>Logout</w:t>
+            </w:r>
+          </w:p>
+        </w:tc>
+        <w:tc>
+          <w:tcPr>
+            <w:tcW w:w="2790" w:type="dxa"/>
+          </w:tcPr>
+          <w:p>
+            <w:pPr>
+              <w:tabs>
+                <w:tab w:val="left" w:pos="3975"/>
+              </w:tabs>
+              <w:rPr>
+                <w:rFonts w:cstheme="minorHAnsi"/>
+                <w:sz w:val="24"/>
+                <w:szCs w:val="24"/>
+              </w:rPr>
+            </w:pPr>
+            <w:r>
+              <w:rPr>
+                <w:rFonts w:cstheme="minorHAnsi"/>
+                <w:sz w:val="24"/>
+                <w:szCs w:val="24"/>
+              </w:rPr>
+              <w:t>Teacher, Student, Admin</w:t>
+            </w:r>
+          </w:p>
+        </w:tc>
+        <w:tc>
+          <w:tcPr>
+            <w:tcW w:w="3865" w:type="dxa"/>
+          </w:tcPr>
+          <w:p>
+            <w:pPr>
+              <w:tabs>
+                <w:tab w:val="left" w:pos="3975"/>
+              </w:tabs>
+              <w:rPr>
+                <w:rFonts w:cstheme="minorHAnsi"/>
+                <w:sz w:val="24"/>
+                <w:szCs w:val="24"/>
+              </w:rPr>
+            </w:pPr>
+            <w:proofErr w:type="spellStart"/>
+            <w:proofErr w:type="gramStart"/>
+            <w:r>
+              <w:rPr>
+                <w:rFonts w:cstheme="minorHAnsi"/>
+                <w:b/>
+                <w:bCs/>
+                <w:sz w:val="24"/>
+                <w:szCs w:val="24"/>
+              </w:rPr>
+              <w:t>Teacher</w:t>
+            </w:r>
+            <w:r>
+              <w:rPr>
+                <w:rFonts w:cstheme="minorHAnsi"/>
+                <w:sz w:val="24"/>
+                <w:szCs w:val="24"/>
+              </w:rPr>
+              <w:t>,</w:t>
+            </w:r>
+            <w:r>
+              <w:rPr>
+                <w:rFonts w:cstheme="minorHAnsi"/>
+                <w:b/>
+                <w:bCs/>
+                <w:sz w:val="24"/>
+                <w:szCs w:val="24"/>
+              </w:rPr>
+              <w:t>Student</w:t>
+            </w:r>
+            <w:proofErr w:type="gramEnd"/>
+            <w:r>
+              <w:rPr>
+                <w:rFonts w:cstheme="minorHAnsi"/>
+                <w:sz w:val="24"/>
+                <w:szCs w:val="24"/>
+              </w:rPr>
+              <w:t>,</w:t>
+            </w:r>
+            <w:r>
+              <w:rPr>
+                <w:rFonts w:cstheme="minorHAnsi"/>
+                <w:b/>
+                <w:bCs/>
+                <w:sz w:val="24"/>
+                <w:szCs w:val="24"/>
+              </w:rPr>
+              <w:t>Admin</w:t>
+            </w:r>
+            <w:proofErr w:type="spellEnd"/>
+            <w:r>
+              <w:rPr>
+                <w:rFonts w:cstheme="minorHAnsi"/>
+                <w:sz w:val="24"/>
+                <w:szCs w:val="24"/>
+              </w:rPr>
+              <w:t>: can logout of the system.</w:t>
+            </w:r>
+          </w:p>
+        </w:tc>
+      </w:tr>
+      <w:tr>
+        <w:tc>
+          <w:tcPr>
+            <w:tcW w:w="2695" w:type="dxa"/>
+          </w:tcPr>
+          <w:p>
+            <w:pPr>
+              <w:tabs>
+                <w:tab w:val="left" w:pos="3975"/>
+              </w:tabs>
+              <w:rPr>
+                <w:rFonts w:cstheme="minorHAnsi"/>
+                <w:b/>
+                <w:bCs/>
+                <w:sz w:val="24"/>
+                <w:szCs w:val="24"/>
+              </w:rPr>
+            </w:pPr>
+            <w:r>
+              <w:rPr>
+                <w:rFonts w:cstheme="minorHAnsi"/>
+                <w:b/>
+                <w:bCs/>
+                <w:sz w:val="24"/>
+                <w:szCs w:val="24"/>
+              </w:rPr>
+              <w:t xml:space="preserve">List of enrolled </w:t>
+            </w:r>
+            <w:proofErr w:type="gramStart"/>
+            <w:r>
+              <w:rPr>
+                <w:rFonts w:cstheme="minorHAnsi"/>
+                <w:b/>
+                <w:bCs/>
+                <w:sz w:val="24"/>
+                <w:szCs w:val="24"/>
+              </w:rPr>
+              <w:t>course</w:t>
+            </w:r>
+            <w:proofErr w:type="gramEnd"/>
+          </w:p>
+        </w:tc>
+        <w:tc>
+          <w:tcPr>
+            <w:tcW w:w="2790" w:type="dxa"/>
+          </w:tcPr>
+          <w:p>
+            <w:pPr>
+              <w:tabs>
+                <w:tab w:val="left" w:pos="3975"/>
+              </w:tabs>
+              <w:rPr>
+                <w:rFonts w:cstheme="minorHAnsi"/>
+                <w:sz w:val="24"/>
+                <w:szCs w:val="24"/>
+              </w:rPr>
+            </w:pPr>
+            <w:r>
+              <w:rPr>
+                <w:rFonts w:cstheme="minorHAnsi"/>
+                <w:sz w:val="24"/>
+                <w:szCs w:val="24"/>
+              </w:rPr>
+              <w:t>Student</w:t>
+            </w:r>
+          </w:p>
+        </w:tc>
+        <w:tc>
+          <w:tcPr>
+            <w:tcW w:w="3865" w:type="dxa"/>
+          </w:tcPr>
+          <w:p>
+            <w:pPr>
+              <w:rPr>
+                <w:rFonts w:cstheme="minorHAnsi"/>
+                <w:sz w:val="24"/>
+                <w:szCs w:val="24"/>
+              </w:rPr>
+            </w:pPr>
+            <w:r>
+              <w:rPr>
+                <w:rFonts w:cstheme="minorHAnsi"/>
+                <w:b/>
+                <w:bCs/>
+                <w:sz w:val="24"/>
+                <w:szCs w:val="24"/>
+              </w:rPr>
+              <w:t>Student</w:t>
+            </w:r>
+            <w:r>
+              <w:rPr>
+                <w:rFonts w:cstheme="minorHAnsi"/>
+                <w:sz w:val="24"/>
+                <w:szCs w:val="24"/>
+              </w:rPr>
+              <w:t>: can view their enrolled courses.</w:t>
+            </w:r>
+          </w:p>
+        </w:tc>
+      </w:tr>
+      <w:tr>
+        <w:tc>
+          <w:tcPr>
+            <w:tcW w:w="2695" w:type="dxa"/>
+          </w:tcPr>
+          <w:p>
+            <w:pPr>
+              <w:tabs>
+                <w:tab w:val="left" w:pos="3975"/>
+              </w:tabs>
+              <w:rPr>
+                <w:rFonts w:cstheme="minorHAnsi"/>
+                <w:b/>
+                <w:bCs/>
+                <w:sz w:val="24"/>
+                <w:szCs w:val="24"/>
+              </w:rPr>
+            </w:pPr>
+            <w:r>
+              <w:rPr>
+                <w:rFonts w:cstheme="minorHAnsi"/>
+                <w:b/>
+                <w:bCs/>
+                <w:sz w:val="24"/>
+                <w:szCs w:val="24"/>
+              </w:rPr>
+              <w:t>Delete enrolled course</w:t>
+            </w:r>
+          </w:p>
+        </w:tc>
+        <w:tc>
+          <w:tcPr>
+            <w:tcW w:w="2790" w:type="dxa"/>
+          </w:tcPr>
+          <w:p>
+            <w:pPr>
+              <w:tabs>
+                <w:tab w:val="left" w:pos="3975"/>
+              </w:tabs>
+              <w:rPr>
+                <w:rFonts w:cstheme="minorHAnsi"/>
+                <w:sz w:val="24"/>
+                <w:szCs w:val="24"/>
+              </w:rPr>
+            </w:pPr>
+            <w:r>
+              <w:rPr>
+                <w:rFonts w:cstheme="minorHAnsi"/>
+                <w:sz w:val="24"/>
+                <w:szCs w:val="24"/>
+              </w:rPr>
+              <w:t>Student</w:t>
+            </w:r>
+          </w:p>
+        </w:tc>
+        <w:tc>
+          <w:tcPr>
+            <w:tcW w:w="3865" w:type="dxa"/>
+          </w:tcPr>
+          <w:p>
+            <w:pPr>
+              <w:tabs>
+                <w:tab w:val="left" w:pos="3975"/>
+              </w:tabs>
+              <w:rPr>
+                <w:rFonts w:cstheme="minorHAnsi"/>
+                <w:sz w:val="24"/>
+                <w:szCs w:val="24"/>
+              </w:rPr>
+            </w:pPr>
+            <w:r>
+              <w:rPr>
+                <w:rFonts w:cstheme="minorHAnsi"/>
+                <w:b/>
+                <w:bCs/>
+                <w:sz w:val="24"/>
+                <w:szCs w:val="24"/>
+              </w:rPr>
+              <w:t>Student</w:t>
+            </w:r>
+            <w:r>
+              <w:rPr>
+                <w:rFonts w:cstheme="minorHAnsi"/>
+                <w:sz w:val="24"/>
+                <w:szCs w:val="24"/>
+              </w:rPr>
+              <w:t>: can remove their enrolled course.</w:t>
+            </w:r>
+          </w:p>
+        </w:tc>
+      </w:tr>
+      <w:tr>
+        <w:tc>
+          <w:tcPr>
+            <w:tcW w:w="2695" w:type="dxa"/>
+          </w:tcPr>
+          <w:p>
+            <w:pPr>
+              <w:tabs>
+                <w:tab w:val="left" w:pos="3975"/>
+              </w:tabs>
+              <w:rPr>
+                <w:rFonts w:cstheme="minorHAnsi"/>
+                <w:b/>
+                <w:bCs/>
+                <w:sz w:val="24"/>
+                <w:szCs w:val="24"/>
+              </w:rPr>
+            </w:pPr>
+            <w:r>
+              <w:rPr>
+                <w:rFonts w:cstheme="minorHAnsi"/>
+                <w:b/>
+                <w:bCs/>
+                <w:sz w:val="24"/>
+                <w:szCs w:val="24"/>
+              </w:rPr>
+              <w:t>Add course</w:t>
+            </w:r>
+          </w:p>
+        </w:tc>
+        <w:tc>
+          <w:tcPr>
+            <w:tcW w:w="2790" w:type="dxa"/>
+          </w:tcPr>
+          <w:p>
+            <w:pPr>
+              <w:tabs>
+                <w:tab w:val="left" w:pos="3975"/>
+              </w:tabs>
+              <w:rPr>
+                <w:rFonts w:cstheme="minorHAnsi"/>
+                <w:sz w:val="24"/>
+                <w:szCs w:val="24"/>
+              </w:rPr>
+            </w:pPr>
+            <w:r>
+              <w:rPr>
+                <w:rFonts w:cstheme="minorHAnsi"/>
+                <w:sz w:val="24"/>
+                <w:szCs w:val="24"/>
+              </w:rPr>
+              <w:t>Student</w:t>
+            </w:r>
+          </w:p>
+        </w:tc>
+        <w:tc>
+          <w:tcPr>
+            <w:tcW w:w="3865" w:type="dxa"/>
+          </w:tcPr>
+          <w:p>
+            <w:pPr>
+              <w:tabs>
+                <w:tab w:val="left" w:pos="3975"/>
+              </w:tabs>
+              <w:rPr>
+                <w:rFonts w:cstheme="minorHAnsi"/>
+                <w:sz w:val="24"/>
+                <w:szCs w:val="24"/>
+              </w:rPr>
+            </w:pPr>
+            <w:r>
+              <w:rPr>
+                <w:rFonts w:cstheme="minorHAnsi"/>
+                <w:b/>
+                <w:bCs/>
+                <w:sz w:val="24"/>
+                <w:szCs w:val="24"/>
+              </w:rPr>
+              <w:t>Student</w:t>
+            </w:r>
+            <w:r>
+              <w:rPr>
+                <w:rFonts w:cstheme="minorHAnsi"/>
+                <w:sz w:val="24"/>
+                <w:szCs w:val="24"/>
+              </w:rPr>
+              <w:t>: can enroll the course.</w:t>
+            </w:r>
+          </w:p>
+        </w:tc>
+      </w:tr>
+      <w:tr>
+        <w:tc>
+          <w:tcPr>
+            <w:tcW w:w="2695" w:type="dxa"/>
+          </w:tcPr>
+          <w:p>
+            <w:pPr>
+              <w:tabs>
+                <w:tab w:val="left" w:pos="3975"/>
+              </w:tabs>
+              <w:rPr>
+                <w:rFonts w:cstheme="minorHAnsi"/>
+                <w:b/>
+                <w:bCs/>
+                <w:sz w:val="24"/>
+                <w:szCs w:val="24"/>
+              </w:rPr>
+            </w:pPr>
+            <w:r>
+              <w:rPr>
+                <w:rFonts w:cstheme="minorHAnsi"/>
+                <w:b/>
+                <w:bCs/>
+                <w:sz w:val="24"/>
+                <w:szCs w:val="24"/>
+              </w:rPr>
+              <w:t>Payment</w:t>
+            </w:r>
+          </w:p>
+        </w:tc>
+        <w:tc>
+          <w:tcPr>
+            <w:tcW w:w="2790" w:type="dxa"/>
+          </w:tcPr>
+          <w:p>
+            <w:pPr>
+              <w:tabs>
+                <w:tab w:val="left" w:pos="3975"/>
+              </w:tabs>
+              <w:rPr>
+                <w:rFonts w:cstheme="minorHAnsi"/>
+                <w:sz w:val="24"/>
+                <w:szCs w:val="24"/>
+              </w:rPr>
+            </w:pPr>
+            <w:r>
+              <w:rPr>
+                <w:rFonts w:cstheme="minorHAnsi"/>
+                <w:sz w:val="24"/>
+                <w:szCs w:val="24"/>
+              </w:rPr>
+              <w:t>Student</w:t>
+            </w:r>
+          </w:p>
+        </w:tc>
+        <w:tc>
+          <w:tcPr>
+            <w:tcW w:w="3865" w:type="dxa"/>
+          </w:tcPr>
+          <w:p>
+            <w:pPr>
+              <w:tabs>
+                <w:tab w:val="left" w:pos="3975"/>
+              </w:tabs>
+              <w:rPr>
+                <w:rFonts w:cstheme="minorHAnsi"/>
+                <w:sz w:val="24"/>
+                <w:szCs w:val="24"/>
+              </w:rPr>
+            </w:pPr>
+            <w:r>
+              <w:rPr>
+                <w:rFonts w:cstheme="minorHAnsi"/>
+                <w:b/>
+                <w:bCs/>
+                <w:sz w:val="24"/>
+                <w:szCs w:val="24"/>
+              </w:rPr>
+              <w:t>Student</w:t>
+            </w:r>
+            <w:r>
+              <w:rPr>
+                <w:rFonts w:cstheme="minorHAnsi"/>
+                <w:sz w:val="24"/>
+                <w:szCs w:val="24"/>
+              </w:rPr>
+              <w:t>: can view the total amount of their tuition fee.</w:t>
+            </w:r>
+          </w:p>
+        </w:tc>
+      </w:tr>
+      <w:tr>
+        <w:tc>
+          <w:tcPr>
+            <w:tcW w:w="2695" w:type="dxa"/>
+          </w:tcPr>
+          <w:p>
+            <w:pPr>
+              <w:tabs>
+                <w:tab w:val="left" w:pos="3975"/>
+              </w:tabs>
+              <w:rPr>
+                <w:rFonts w:cstheme="minorHAnsi"/>
+                <w:b/>
+                <w:bCs/>
+                <w:sz w:val="24"/>
+                <w:szCs w:val="24"/>
+              </w:rPr>
+            </w:pPr>
+            <w:r>
+              <w:rPr>
+                <w:rFonts w:cstheme="minorHAnsi"/>
+                <w:b/>
+                <w:bCs/>
+                <w:sz w:val="24"/>
+                <w:szCs w:val="24"/>
+              </w:rPr>
+              <w:t>Create course</w:t>
+            </w:r>
+          </w:p>
+        </w:tc>
+        <w:tc>
+          <w:tcPr>
+            <w:tcW w:w="2790" w:type="dxa"/>
+          </w:tcPr>
+          <w:p>
+            <w:pPr>
+              <w:tabs>
+                <w:tab w:val="left" w:pos="3975"/>
+              </w:tabs>
+              <w:rPr>
+                <w:rFonts w:cstheme="minorHAnsi"/>
+                <w:sz w:val="24"/>
+                <w:szCs w:val="24"/>
+              </w:rPr>
+            </w:pPr>
+            <w:r>
+              <w:rPr>
+                <w:rFonts w:cstheme="minorHAnsi"/>
+                <w:sz w:val="24"/>
+                <w:szCs w:val="24"/>
+              </w:rPr>
+              <w:t>Admin</w:t>
+            </w:r>
+          </w:p>
+        </w:tc>
+        <w:tc>
+          <w:tcPr>
+            <w:tcW w:w="3865" w:type="dxa"/>
+          </w:tcPr>
+          <w:p>
+            <w:pPr>
+              <w:tabs>
+                <w:tab w:val="left" w:pos="3975"/>
+              </w:tabs>
+              <w:rPr>
+                <w:rFonts w:cstheme="minorHAnsi"/>
+                <w:sz w:val="24"/>
+                <w:szCs w:val="24"/>
+              </w:rPr>
+            </w:pPr>
+            <w:r>
+              <w:rPr>
+                <w:rFonts w:cstheme="minorHAnsi"/>
+                <w:b/>
+                <w:bCs/>
+                <w:sz w:val="24"/>
+                <w:szCs w:val="24"/>
+              </w:rPr>
+              <w:t>Admin</w:t>
+            </w:r>
+            <w:r>
+              <w:rPr>
+                <w:rFonts w:cstheme="minorHAnsi"/>
+                <w:sz w:val="24"/>
+                <w:szCs w:val="24"/>
+              </w:rPr>
+              <w:t>: can create the course.</w:t>
+            </w:r>
+          </w:p>
+        </w:tc>
+      </w:tr>
+      <w:tr>
+        <w:tc>
+          <w:tcPr>
+            <w:tcW w:w="2695" w:type="dxa"/>
+          </w:tcPr>
+          <w:p>
+            <w:pPr>
+              <w:tabs>
+                <w:tab w:val="left" w:pos="3975"/>
+              </w:tabs>
+              <w:rPr>
+                <w:rFonts w:cstheme="minorHAnsi"/>
+                <w:b/>
+                <w:bCs/>
+                <w:sz w:val="24"/>
+                <w:szCs w:val="24"/>
+              </w:rPr>
+            </w:pPr>
+            <w:r>
+              <w:rPr>
+                <w:rFonts w:cstheme="minorHAnsi"/>
+                <w:b/>
+                <w:bCs/>
+                <w:sz w:val="24"/>
+                <w:szCs w:val="24"/>
+              </w:rPr>
+              <w:lastRenderedPageBreak/>
+              <w:t xml:space="preserve">List of existed </w:t>
+            </w:r>
+            <w:proofErr w:type="gramStart"/>
+            <w:r>
+              <w:rPr>
+                <w:rFonts w:cstheme="minorHAnsi"/>
+                <w:b/>
+                <w:bCs/>
+                <w:sz w:val="24"/>
+                <w:szCs w:val="24"/>
+              </w:rPr>
+              <w:t>course</w:t>
+            </w:r>
+            <w:proofErr w:type="gramEnd"/>
+          </w:p>
+        </w:tc>
+        <w:tc>
+          <w:tcPr>
+            <w:tcW w:w="2790" w:type="dxa"/>
+          </w:tcPr>
+          <w:p>
+            <w:pPr>
+              <w:tabs>
+                <w:tab w:val="left" w:pos="3975"/>
+              </w:tabs>
+              <w:rPr>
+                <w:rFonts w:cstheme="minorHAnsi"/>
+                <w:sz w:val="24"/>
+                <w:szCs w:val="24"/>
+              </w:rPr>
+            </w:pPr>
+            <w:r>
+              <w:rPr>
+                <w:rFonts w:cstheme="minorHAnsi"/>
+                <w:sz w:val="24"/>
+                <w:szCs w:val="24"/>
+              </w:rPr>
+              <w:t>Admin</w:t>
+            </w:r>
+          </w:p>
+        </w:tc>
+        <w:tc>
+          <w:tcPr>
+            <w:tcW w:w="3865" w:type="dxa"/>
+          </w:tcPr>
+          <w:p>
+            <w:pPr>
+              <w:tabs>
+                <w:tab w:val="left" w:pos="3975"/>
+              </w:tabs>
+              <w:rPr>
+                <w:rFonts w:cstheme="minorHAnsi"/>
+                <w:sz w:val="24"/>
+                <w:szCs w:val="24"/>
+              </w:rPr>
+            </w:pPr>
+            <w:r>
+              <w:rPr>
+                <w:rFonts w:cstheme="minorHAnsi"/>
+                <w:b/>
+                <w:bCs/>
+                <w:sz w:val="24"/>
+                <w:szCs w:val="24"/>
+              </w:rPr>
+              <w:t>Admin</w:t>
+            </w:r>
+            <w:r>
+              <w:rPr>
+                <w:rFonts w:cstheme="minorHAnsi"/>
+                <w:sz w:val="24"/>
+                <w:szCs w:val="24"/>
+              </w:rPr>
+              <w:t xml:space="preserve">: can view </w:t>
+            </w:r>
+            <w:proofErr w:type="gramStart"/>
+            <w:r>
+              <w:rPr>
+                <w:rFonts w:cstheme="minorHAnsi"/>
+                <w:sz w:val="24"/>
+                <w:szCs w:val="24"/>
+              </w:rPr>
+              <w:t>all of</w:t>
+            </w:r>
+            <w:proofErr w:type="gramEnd"/>
+            <w:r>
+              <w:rPr>
+                <w:rFonts w:cstheme="minorHAnsi"/>
+                <w:sz w:val="24"/>
+                <w:szCs w:val="24"/>
+              </w:rPr>
+              <w:t xml:space="preserve"> the existed course.</w:t>
+            </w:r>
+          </w:p>
+        </w:tc>
+      </w:tr>
+    </w:tbl>
+    <w:p>
+      <w:pPr>
+        <w:tabs>
+          <w:tab w:val="left" w:pos="3975"/>
+        </w:tabs>
+        <w:rPr>
+          <w:rFonts w:cstheme="minorHAnsi"/>
+          <w:b/>
+          <w:bCs/>
+          <w:sz w:val="24"/>
+          <w:szCs w:val="24"/>
+        </w:rPr>
+      </w:pPr>
+    </w:p>
+    <w:p>
+      <w:pPr>
+        <w:tabs>
+          <w:tab w:val="left" w:pos="3975"/>
+        </w:tabs>
+        <w:rPr>
+          <w:rFonts w:cstheme="minorHAnsi"/>
+          <w:b/>
+          <w:bCs/>
+          <w:sz w:val="24"/>
+          <w:szCs w:val="24"/>
+        </w:rPr>
+      </w:pPr>
+      <w:r>
+        <w:rPr>
+          <w:rFonts w:cstheme="minorHAnsi"/>
+          <w:b/>
+          <w:bCs/>
+          <w:sz w:val="24"/>
+          <w:szCs w:val="24"/>
+        </w:rPr>
+        <w:t>1.1.2 Feature not to be tested</w:t>
+      </w:r>
+    </w:p>
+    <w:p>
+      <w:pPr>
+        <w:tabs>
+          <w:tab w:val="left" w:pos="3975"/>
+        </w:tabs>
+        <w:rPr>
+          <w:rFonts w:cstheme="minorHAnsi"/>
+          <w:sz w:val="24"/>
+          <w:szCs w:val="24"/>
+        </w:rPr>
+      </w:pPr>
+      <w:r>
+        <w:rPr>
+          <w:rFonts w:cstheme="minorHAnsi"/>
+          <w:sz w:val="24"/>
+          <w:szCs w:val="24"/>
+        </w:rPr>
+        <w:t>This feature is not to be tested because it is not included in the software requirement specification.</w:t>
+      </w:r>
+    </w:p>
+    <w:p>
+      <w:pPr>
+        <w:tabs>
+          <w:tab w:val="left" w:pos="3975"/>
+        </w:tabs>
+        <w:rPr>
+          <w:rFonts w:cstheme="minorHAnsi"/>
+          <w:sz w:val="24"/>
+          <w:szCs w:val="24"/>
+          <w:cs/>
+        </w:rPr>
+      </w:pPr>
+      <w:r>
+        <w:rPr>
+          <w:rFonts w:cstheme="minorHAnsi"/>
+          <w:sz w:val="24"/>
+          <w:szCs w:val="24"/>
+        </w:rPr>
+        <w:t xml:space="preserve">      - User Interfaces</w:t>
+      </w:r>
+    </w:p>
+    <w:p>
+      <w:pPr>
+        <w:tabs>
+          <w:tab w:val="left" w:pos="3975"/>
+        </w:tabs>
+        <w:rPr>
+          <w:rFonts w:cstheme="minorHAnsi"/>
+          <w:b/>
+          <w:bCs/>
+          <w:sz w:val="24"/>
+          <w:szCs w:val="24"/>
+        </w:rPr>
+      </w:pPr>
+      <w:r>
+        <w:rPr>
+          <w:rFonts w:cstheme="minorHAnsi"/>
+          <w:b/>
+          <w:bCs/>
+          <w:sz w:val="24"/>
+          <w:szCs w:val="24"/>
+        </w:rPr>
+        <w:t>1.2 Test Type</w:t>
+      </w:r>
+    </w:p>
+    <w:p>
+      <w:pPr>
+        <w:tabs>
+          <w:tab w:val="left" w:pos="3975"/>
+        </w:tabs>
+        <w:rPr>
+          <w:rFonts w:cstheme="minorHAnsi"/>
+          <w:sz w:val="24"/>
+          <w:szCs w:val="24"/>
+        </w:rPr>
+      </w:pPr>
+      <w:r>
+        <w:rPr>
+          <w:rFonts w:cstheme="minorHAnsi"/>
+          <w:sz w:val="24"/>
+          <w:szCs w:val="24"/>
+        </w:rPr>
+        <w:t xml:space="preserve">      </w:t>
+      </w:r>
+      <w:r>
+        <w:rPr>
+          <w:rFonts w:cstheme="minorHAnsi"/>
+          <w:b/>
+          <w:bCs/>
+          <w:sz w:val="24"/>
+          <w:szCs w:val="24"/>
+        </w:rPr>
+        <w:t>- System Testing</w:t>
+      </w:r>
+      <w:r>
+        <w:rPr>
+          <w:rFonts w:cstheme="minorHAnsi"/>
+          <w:sz w:val="24"/>
+          <w:szCs w:val="24"/>
+        </w:rPr>
+        <w:t>: Conducted on a complete system to evaluate the system’s compliance with its specified requirements.</w:t>
+      </w:r>
+    </w:p>
+    <w:p>
+      <w:pPr>
+        <w:tabs>
+          <w:tab w:val="left" w:pos="3975"/>
+        </w:tabs>
+        <w:rPr>
+          <w:rFonts w:cstheme="minorHAnsi"/>
+          <w:b/>
+          <w:bCs/>
+          <w:sz w:val="24"/>
+          <w:szCs w:val="24"/>
+        </w:rPr>
+      </w:pPr>
+      <w:r>
+        <w:rPr>
+          <w:rFonts w:cstheme="minorHAnsi"/>
+          <w:b/>
+          <w:bCs/>
+          <w:sz w:val="24"/>
+          <w:szCs w:val="24"/>
+        </w:rPr>
+        <w:t xml:space="preserve">1.3 Risk </w:t>
+      </w:r>
+    </w:p>
+    <w:tbl>
+      <w:tblPr>
+        <w:tblStyle w:val="a9"/>
+        <w:tblW w:w="0" w:type="auto"/>
+        <w:tblLook w:val="04A0" w:firstRow="1" w:lastRow="0" w:firstColumn="1" w:lastColumn="0" w:noHBand="0" w:noVBand="1"/>
+      </w:tblPr>
+      <w:tblGrid>
+        <w:gridCol w:w="4499"/>
+        <w:gridCol w:w="4517"/>
+      </w:tblGrid>
+      <w:tr>
+        <w:tc>
+          <w:tcPr>
+            <w:tcW w:w="4675" w:type="dxa"/>
+            <w:shd w:val="clear" w:color="auto" w:fill="D0CECE" w:themeFill="background2" w:themeFillShade="E6"/>
+          </w:tcPr>
+          <w:p>
+            <w:pPr>
+              <w:tabs>
+                <w:tab w:val="left" w:pos="3975"/>
+              </w:tabs>
+              <w:rPr>
+                <w:rFonts w:cstheme="minorHAnsi"/>
+                <w:b/>
+                <w:bCs/>
+                <w:sz w:val="24"/>
+                <w:szCs w:val="24"/>
+              </w:rPr>
+            </w:pPr>
+            <w:r>
+              <w:rPr>
+                <w:rFonts w:cstheme="minorHAnsi"/>
+                <w:b/>
+                <w:bCs/>
+                <w:sz w:val="24"/>
+                <w:szCs w:val="24"/>
+              </w:rPr>
+              <w:t>Risk</w:t>
+            </w:r>
+          </w:p>
+        </w:tc>
+        <w:tc>
+          <w:tcPr>
+            <w:tcW w:w="4675" w:type="dxa"/>
+            <w:shd w:val="clear" w:color="auto" w:fill="D0CECE" w:themeFill="background2" w:themeFillShade="E6"/>
+          </w:tcPr>
+          <w:p>
+            <w:pPr>
+              <w:tabs>
+                <w:tab w:val="left" w:pos="3975"/>
+              </w:tabs>
+              <w:rPr>
+                <w:rFonts w:cstheme="minorHAnsi"/>
+                <w:b/>
+                <w:bCs/>
+                <w:sz w:val="24"/>
+                <w:szCs w:val="24"/>
+              </w:rPr>
+            </w:pPr>
+            <w:r>
+              <w:rPr>
+                <w:rFonts w:cstheme="minorHAnsi"/>
+                <w:b/>
+                <w:bCs/>
+                <w:sz w:val="24"/>
+                <w:szCs w:val="24"/>
+              </w:rPr>
+              <w:t>Mitigation</w:t>
+            </w:r>
+          </w:p>
+        </w:tc>
+      </w:tr>
+      <w:tr>
+        <w:tc>
+          <w:tcPr>
+            <w:tcW w:w="4675" w:type="dxa"/>
+          </w:tcPr>
+          <w:p>
+            <w:pPr>
+              <w:tabs>
+                <w:tab w:val="left" w:pos="1728"/>
+              </w:tabs>
+              <w:rPr>
+                <w:rFonts w:cstheme="minorHAnsi"/>
+                <w:sz w:val="24"/>
+                <w:szCs w:val="24"/>
+              </w:rPr>
+            </w:pPr>
+            <w:r>
+              <w:rPr>
+                <w:rFonts w:cstheme="minorHAnsi"/>
+                <w:sz w:val="24"/>
+                <w:szCs w:val="24"/>
+              </w:rPr>
+              <w:t>Team member lack the required skills for website testing.</w:t>
+            </w:r>
+          </w:p>
+        </w:tc>
+        <w:tc>
+          <w:tcPr>
+            <w:tcW w:w="4675" w:type="dxa"/>
+          </w:tcPr>
+          <w:p>
+            <w:pPr>
+              <w:tabs>
+                <w:tab w:val="left" w:pos="3975"/>
+              </w:tabs>
+              <w:rPr>
+                <w:rFonts w:cstheme="minorHAnsi"/>
+                <w:sz w:val="24"/>
+                <w:szCs w:val="24"/>
+              </w:rPr>
+            </w:pPr>
+            <w:r>
+              <w:rPr>
+                <w:rFonts w:cstheme="minorHAnsi"/>
+                <w:sz w:val="24"/>
+                <w:szCs w:val="24"/>
+              </w:rPr>
+              <w:t>Do the research to skill up the team members.</w:t>
+            </w:r>
+          </w:p>
+        </w:tc>
+      </w:tr>
+      <w:tr>
+        <w:tc>
+          <w:tcPr>
+            <w:tcW w:w="4675" w:type="dxa"/>
+          </w:tcPr>
+          <w:p>
+            <w:pPr>
+              <w:tabs>
+                <w:tab w:val="left" w:pos="3975"/>
+              </w:tabs>
+              <w:rPr>
+                <w:rFonts w:cstheme="minorHAnsi"/>
+                <w:sz w:val="24"/>
+                <w:szCs w:val="24"/>
+              </w:rPr>
+            </w:pPr>
+            <w:r>
+              <w:rPr>
+                <w:rFonts w:cstheme="minorHAnsi"/>
+                <w:sz w:val="24"/>
+                <w:szCs w:val="24"/>
+              </w:rPr>
+              <w:t>A lack of cooperation among team member.</w:t>
+            </w:r>
+          </w:p>
+        </w:tc>
+        <w:tc>
+          <w:tcPr>
+            <w:tcW w:w="4675" w:type="dxa"/>
+          </w:tcPr>
+          <w:p>
+            <w:pPr>
+              <w:tabs>
+                <w:tab w:val="left" w:pos="3975"/>
+              </w:tabs>
+              <w:rPr>
+                <w:rFonts w:cstheme="minorHAnsi"/>
+                <w:sz w:val="24"/>
+                <w:szCs w:val="24"/>
+              </w:rPr>
+            </w:pPr>
+            <w:r>
+              <w:rPr>
+                <w:rFonts w:cstheme="minorHAnsi"/>
+                <w:sz w:val="24"/>
+                <w:szCs w:val="24"/>
+              </w:rPr>
+              <w:t>Encourage team member to do the communication and inspire them to greater effort.</w:t>
+            </w:r>
+          </w:p>
+        </w:tc>
+      </w:tr>
+      <w:tr>
+        <w:tc>
+          <w:tcPr>
+            <w:tcW w:w="4675" w:type="dxa"/>
+          </w:tcPr>
+          <w:p>
+            <w:pPr>
+              <w:tabs>
+                <w:tab w:val="left" w:pos="3975"/>
+              </w:tabs>
+              <w:rPr>
+                <w:rFonts w:cstheme="minorHAnsi"/>
+                <w:sz w:val="24"/>
+                <w:szCs w:val="24"/>
+              </w:rPr>
+            </w:pPr>
+            <w:r>
+              <w:rPr>
+                <w:rFonts w:cstheme="minorHAnsi"/>
+                <w:sz w:val="24"/>
+                <w:szCs w:val="24"/>
+              </w:rPr>
+              <w:t>Project schedule is too tight, it’s hard to complete this project on tine.</w:t>
+            </w:r>
+          </w:p>
+        </w:tc>
+        <w:tc>
+          <w:tcPr>
+            <w:tcW w:w="4675" w:type="dxa"/>
+          </w:tcPr>
+          <w:p>
+            <w:pPr>
+              <w:tabs>
+                <w:tab w:val="left" w:pos="3975"/>
+              </w:tabs>
+              <w:rPr>
+                <w:rFonts w:cstheme="minorHAnsi"/>
+                <w:sz w:val="24"/>
+                <w:szCs w:val="24"/>
+              </w:rPr>
+            </w:pPr>
+            <w:r>
+              <w:rPr>
+                <w:rFonts w:cstheme="minorHAnsi"/>
+                <w:sz w:val="24"/>
+                <w:szCs w:val="24"/>
+              </w:rPr>
+              <w:t>Set Test Priority for each of the test activity.</w:t>
+            </w:r>
+          </w:p>
+        </w:tc>
+      </w:tr>
+    </w:tbl>
+    <w:p>
+      <w:pPr>
+        <w:tabs>
+          <w:tab w:val="left" w:pos="3975"/>
+        </w:tabs>
+        <w:rPr>
+          <w:rFonts w:cstheme="minorHAnsi"/>
+          <w:b/>
+          <w:bCs/>
+          <w:sz w:val="24"/>
+          <w:szCs w:val="24"/>
+        </w:rPr>
+      </w:pPr>
+    </w:p>
+    <w:p>
+      <w:pPr>
+        <w:tabs>
+          <w:tab w:val="left" w:pos="3975"/>
+        </w:tabs>
+        <w:rPr>
+          <w:rFonts w:cstheme="minorHAnsi"/>
+          <w:b/>
+          <w:bCs/>
+          <w:sz w:val="24"/>
+          <w:szCs w:val="24"/>
+        </w:rPr>
+      </w:pPr>
+      <w:r>
+        <w:rPr>
+          <w:rFonts w:cstheme="minorHAnsi"/>
+          <w:b/>
+          <w:bCs/>
+          <w:sz w:val="24"/>
+          <w:szCs w:val="24"/>
+        </w:rPr>
+        <w:t>1.4 Test Logistics</w:t>
+      </w:r>
+    </w:p>
+    <w:p>
+      <w:pPr>
+        <w:tabs>
+          <w:tab w:val="left" w:pos="3975"/>
+        </w:tabs>
+        <w:rPr>
+          <w:rFonts w:cstheme="minorHAnsi"/>
+          <w:b/>
+          <w:bCs/>
+          <w:sz w:val="24"/>
+          <w:szCs w:val="24"/>
+        </w:rPr>
+      </w:pPr>
+      <w:r>
+        <w:rPr>
+          <w:rFonts w:cstheme="minorHAnsi"/>
+          <w:b/>
+          <w:bCs/>
+          <w:sz w:val="24"/>
+          <w:szCs w:val="24"/>
+        </w:rPr>
+        <w:t>1.4.1 Who will test?</w:t>
+      </w:r>
+    </w:p>
+    <w:p>
+      <w:pPr>
+        <w:tabs>
+          <w:tab w:val="left" w:pos="3975"/>
+        </w:tabs>
+        <w:rPr>
+          <w:rFonts w:cstheme="minorHAnsi"/>
+          <w:sz w:val="24"/>
+          <w:szCs w:val="24"/>
+        </w:rPr>
+      </w:pPr>
+      <w:r>
+        <w:rPr>
+          <w:rFonts w:cstheme="minorHAnsi"/>
+          <w:sz w:val="24"/>
+          <w:szCs w:val="24"/>
+        </w:rPr>
+        <w:t>The project will use insource members as the tester.</w:t>
+      </w:r>
+    </w:p>
+    <w:p>
+      <w:pPr>
+        <w:tabs>
+          <w:tab w:val="left" w:pos="3975"/>
+        </w:tabs>
+        <w:rPr>
+          <w:rFonts w:cstheme="minorHAnsi"/>
+          <w:b/>
+          <w:bCs/>
+          <w:sz w:val="24"/>
+          <w:szCs w:val="24"/>
+        </w:rPr>
+      </w:pPr>
+      <w:r>
+        <w:rPr>
+          <w:rFonts w:cstheme="minorHAnsi"/>
+          <w:b/>
+          <w:bCs/>
+          <w:sz w:val="24"/>
+          <w:szCs w:val="24"/>
+        </w:rPr>
+        <w:t>1.4.2 When will test occur?</w:t>
+      </w:r>
+    </w:p>
+    <w:p>
+      <w:pPr>
+        <w:tabs>
+          <w:tab w:val="left" w:pos="3975"/>
+        </w:tabs>
+        <w:rPr>
+          <w:rFonts w:hint="cs"/>
+          <w:sz w:val="24"/>
+          <w:szCs w:val="24"/>
+        </w:rPr>
+      </w:pPr>
+      <w:r>
+        <w:rPr>
+          <w:rFonts w:cstheme="minorHAnsi"/>
+          <w:sz w:val="24"/>
+          <w:szCs w:val="24"/>
+        </w:rPr>
+        <w:t>The tester will start the test execution when the software is available for testing</w:t>
+      </w:r>
+    </w:p>
+    <w:p>
+      <w:pPr>
+        <w:rPr>
+          <w:rFonts w:cstheme="minorHAnsi"/>
+          <w:b/>
+          <w:bCs/>
+          <w:sz w:val="24"/>
+          <w:szCs w:val="24"/>
+        </w:rPr>
+      </w:pPr>
+      <w:r>
+        <w:rPr>
+          <w:rFonts w:cstheme="minorHAnsi"/>
+          <w:b/>
+          <w:bCs/>
+          <w:sz w:val="24"/>
+          <w:szCs w:val="24"/>
+        </w:rPr>
+        <w:t>2 Test Objective</w:t>
+      </w:r>
+    </w:p>
+    <w:p>
+      <w:pPr>
+        <w:rPr>
+          <w:rFonts w:cstheme="minorHAnsi" w:hint="cs"/>
+          <w:sz w:val="24"/>
+          <w:szCs w:val="24"/>
+        </w:rPr>
+      </w:pPr>
+      <w:r>
+        <w:rPr>
+          <w:rFonts w:cstheme="minorHAnsi"/>
+          <w:sz w:val="24"/>
+          <w:szCs w:val="24"/>
+        </w:rPr>
+        <w:t xml:space="preserve">The test objectives are to verify the functionality of website Registration System. The project should focus on testing the Registration System’s operation such as Create the course, Add the course, </w:t>
+      </w:r>
+      <w:proofErr w:type="gramStart"/>
+      <w:r>
+        <w:rPr>
+          <w:rFonts w:cstheme="minorHAnsi"/>
+          <w:sz w:val="24"/>
+          <w:szCs w:val="24"/>
+        </w:rPr>
+        <w:t>Show</w:t>
+      </w:r>
+      <w:proofErr w:type="gramEnd"/>
+      <w:r>
+        <w:rPr>
+          <w:rFonts w:cstheme="minorHAnsi"/>
+          <w:sz w:val="24"/>
+          <w:szCs w:val="24"/>
+        </w:rPr>
+        <w:t xml:space="preserve"> transcript, Grading, etc. to guarantee all these operation can work normally.</w:t>
+      </w:r>
+    </w:p>
+    <w:p>
+      <w:pPr>
+        <w:rPr>
+          <w:rFonts w:cstheme="minorHAnsi"/>
+          <w:b/>
+          <w:bCs/>
+          <w:sz w:val="24"/>
+          <w:szCs w:val="24"/>
+        </w:rPr>
+      </w:pPr>
+      <w:r>
+        <w:rPr>
+          <w:rFonts w:cstheme="minorHAnsi"/>
+          <w:b/>
+          <w:bCs/>
+          <w:sz w:val="24"/>
+          <w:szCs w:val="24"/>
+        </w:rPr>
+        <w:t>3 Test Criteria</w:t>
+      </w:r>
+    </w:p>
+    <w:p>
+      <w:pPr>
+        <w:rPr>
+          <w:rFonts w:cstheme="minorHAnsi"/>
+          <w:b/>
+          <w:bCs/>
+          <w:sz w:val="24"/>
+          <w:szCs w:val="24"/>
+        </w:rPr>
+      </w:pPr>
+      <w:r>
+        <w:rPr>
+          <w:rFonts w:cstheme="minorHAnsi"/>
+          <w:b/>
+          <w:bCs/>
+          <w:sz w:val="24"/>
+          <w:szCs w:val="24"/>
+        </w:rPr>
+        <w:t>3.1 Suspension Criteria</w:t>
+      </w:r>
+    </w:p>
+    <w:p>
+      <w:pPr>
+        <w:rPr>
+          <w:rFonts w:cstheme="minorHAnsi" w:hint="cs"/>
+          <w:sz w:val="24"/>
+          <w:szCs w:val="24"/>
+        </w:rPr>
+      </w:pPr>
+      <w:r>
+        <w:rPr>
+          <w:rFonts w:cstheme="minorHAnsi"/>
+          <w:sz w:val="24"/>
+          <w:szCs w:val="24"/>
+        </w:rPr>
+        <w:t>If the team member report that there are 40% of test cases failed, suspend testing until the development team fixes all the failed cases.</w:t>
+      </w:r>
+    </w:p>
+    <w:p>
+      <w:pPr>
+        <w:rPr>
+          <w:b/>
+          <w:bCs/>
+          <w:sz w:val="24"/>
+          <w:szCs w:val="24"/>
+        </w:rPr>
+      </w:pPr>
+    </w:p>
+    <w:p>
+      <w:pPr>
+        <w:rPr>
+          <w:rFonts w:cstheme="minorHAnsi"/>
+          <w:b/>
+          <w:bCs/>
+          <w:sz w:val="24"/>
+          <w:szCs w:val="24"/>
+        </w:rPr>
+      </w:pPr>
+      <w:r>
+        <w:rPr>
+          <w:rFonts w:cstheme="minorHAnsi"/>
+          <w:b/>
+          <w:bCs/>
+          <w:sz w:val="24"/>
+          <w:szCs w:val="24"/>
+        </w:rPr>
+        <w:lastRenderedPageBreak/>
+        <w:t xml:space="preserve">3.2 Exit Criteria </w:t>
+      </w:r>
+    </w:p>
+    <w:p>
+      <w:pPr>
+        <w:rPr>
+          <w:rFonts w:cstheme="minorHAnsi"/>
+          <w:sz w:val="24"/>
+          <w:szCs w:val="24"/>
+        </w:rPr>
+      </w:pPr>
+      <w:r>
+        <w:rPr>
+          <w:rFonts w:cstheme="minorHAnsi"/>
+          <w:sz w:val="24"/>
+          <w:szCs w:val="24"/>
+        </w:rPr>
+        <w:t>The criteria that denote a successful completion of the test phase.</w:t>
+      </w:r>
+    </w:p>
+    <w:p>
+      <w:pPr>
+        <w:rPr>
+          <w:rFonts w:cstheme="minorHAnsi"/>
+          <w:sz w:val="24"/>
+          <w:szCs w:val="24"/>
+        </w:rPr>
+      </w:pPr>
+      <w:r>
+        <w:rPr>
+          <w:rFonts w:cstheme="minorHAnsi"/>
+          <w:sz w:val="24"/>
+          <w:szCs w:val="24"/>
+        </w:rPr>
+        <w:t xml:space="preserve">      - Run rate is mandatory to be 100%</w:t>
+      </w:r>
+    </w:p>
+    <w:p>
+      <w:pPr>
+        <w:rPr>
+          <w:rFonts w:cstheme="minorHAnsi" w:hint="cs"/>
+          <w:sz w:val="24"/>
+          <w:szCs w:val="24"/>
+        </w:rPr>
+      </w:pPr>
+      <w:r>
+        <w:rPr>
+          <w:rFonts w:cstheme="minorHAnsi"/>
+          <w:sz w:val="24"/>
+          <w:szCs w:val="24"/>
+        </w:rPr>
+        <w:t xml:space="preserve">      - Pass rate is over 80%</w:t>
+      </w:r>
+    </w:p>
+    <w:p>
+      <w:pPr>
+        <w:rPr>
+          <w:rFonts w:cstheme="minorHAnsi"/>
+          <w:b/>
+          <w:bCs/>
+          <w:sz w:val="24"/>
+          <w:szCs w:val="24"/>
+        </w:rPr>
+      </w:pPr>
+      <w:r>
+        <w:rPr>
+          <w:rFonts w:cstheme="minorHAnsi"/>
+          <w:b/>
+          <w:bCs/>
+          <w:sz w:val="24"/>
+          <w:szCs w:val="24"/>
+        </w:rPr>
+        <w:t>4.</w:t>
+      </w:r>
+      <w:r>
+        <w:rPr>
+          <w:rFonts w:cstheme="minorHAnsi"/>
+          <w:sz w:val="24"/>
+          <w:szCs w:val="24"/>
+        </w:rPr>
+        <w:t xml:space="preserve"> </w:t>
+      </w:r>
+      <w:r>
+        <w:rPr>
+          <w:rFonts w:cstheme="minorHAnsi"/>
+          <w:b/>
+          <w:bCs/>
+          <w:sz w:val="24"/>
+          <w:szCs w:val="24"/>
+        </w:rPr>
+        <w:t>Resource Planning</w:t>
+      </w:r>
+    </w:p>
+    <w:p>
+      <w:pPr>
+        <w:rPr>
+          <w:rFonts w:cstheme="minorHAnsi"/>
+          <w:b/>
+          <w:bCs/>
+          <w:sz w:val="24"/>
+          <w:szCs w:val="24"/>
+        </w:rPr>
+      </w:pPr>
+      <w:r>
+        <w:rPr>
+          <w:rFonts w:cstheme="minorHAnsi"/>
+          <w:b/>
+          <w:bCs/>
+          <w:sz w:val="24"/>
+          <w:szCs w:val="24"/>
+        </w:rPr>
+        <w:t>4.1 System Resource</w:t>
+      </w:r>
+    </w:p>
+    <w:tbl>
+      <w:tblPr>
+        <w:tblStyle w:val="a9"/>
+        <w:tblW w:w="0" w:type="auto"/>
+        <w:tblLook w:val="04A0" w:firstRow="1" w:lastRow="0" w:firstColumn="1" w:lastColumn="0" w:noHBand="0" w:noVBand="1"/>
+      </w:tblPr>
+      <w:tblGrid>
+        <w:gridCol w:w="962"/>
+        <w:gridCol w:w="2279"/>
+        <w:gridCol w:w="5775"/>
+      </w:tblGrid>
+      <w:tr>
+        <w:tc>
+          <w:tcPr>
+            <w:tcW w:w="985" w:type="dxa"/>
+          </w:tcPr>
+          <w:p>
+            <w:pPr>
+              <w:rPr>
+                <w:rFonts w:cstheme="minorHAnsi"/>
+                <w:b/>
+                <w:bCs/>
+                <w:sz w:val="24"/>
+                <w:szCs w:val="24"/>
+              </w:rPr>
+            </w:pPr>
+            <w:r>
+              <w:rPr>
+                <w:rFonts w:cstheme="minorHAnsi"/>
+                <w:b/>
+                <w:bCs/>
+                <w:sz w:val="24"/>
+                <w:szCs w:val="24"/>
+              </w:rPr>
+              <w:t>No.</w:t>
+            </w:r>
+          </w:p>
+        </w:tc>
+        <w:tc>
+          <w:tcPr>
+            <w:tcW w:w="2340" w:type="dxa"/>
+          </w:tcPr>
+          <w:p>
+            <w:pPr>
+              <w:rPr>
+                <w:rFonts w:cstheme="minorHAnsi"/>
+                <w:b/>
+                <w:bCs/>
+                <w:sz w:val="24"/>
+                <w:szCs w:val="24"/>
+              </w:rPr>
+            </w:pPr>
+            <w:r>
+              <w:rPr>
+                <w:rFonts w:cstheme="minorHAnsi"/>
+                <w:b/>
+                <w:bCs/>
+                <w:sz w:val="24"/>
+                <w:szCs w:val="24"/>
+              </w:rPr>
+              <w:t>Resource</w:t>
+            </w:r>
+          </w:p>
+        </w:tc>
+        <w:tc>
+          <w:tcPr>
+            <w:tcW w:w="6025" w:type="dxa"/>
+          </w:tcPr>
+          <w:p>
+            <w:pPr>
+              <w:rPr>
+                <w:rFonts w:cstheme="minorHAnsi"/>
+                <w:b/>
+                <w:bCs/>
+                <w:sz w:val="24"/>
+                <w:szCs w:val="24"/>
+              </w:rPr>
+            </w:pPr>
+            <w:r>
+              <w:rPr>
+                <w:rFonts w:cstheme="minorHAnsi"/>
+                <w:b/>
+                <w:bCs/>
+                <w:sz w:val="24"/>
+                <w:szCs w:val="24"/>
+              </w:rPr>
+              <w:t>Description</w:t>
+            </w:r>
+          </w:p>
+        </w:tc>
+      </w:tr>
+      <w:tr>
+        <w:tc>
+          <w:tcPr>
+            <w:tcW w:w="985" w:type="dxa"/>
+          </w:tcPr>
+          <w:p>
+            <w:pPr>
+              <w:rPr>
+                <w:rFonts w:cstheme="minorHAnsi"/>
+                <w:b/>
+                <w:bCs/>
+                <w:sz w:val="24"/>
+                <w:szCs w:val="24"/>
+              </w:rPr>
+            </w:pPr>
+            <w:r>
+              <w:rPr>
+                <w:rFonts w:cstheme="minorHAnsi"/>
+                <w:b/>
+                <w:bCs/>
+                <w:sz w:val="24"/>
+                <w:szCs w:val="24"/>
+              </w:rPr>
+              <w:t>1.</w:t>
+            </w:r>
+          </w:p>
+        </w:tc>
+        <w:tc>
+          <w:tcPr>
+            <w:tcW w:w="2340" w:type="dxa"/>
+          </w:tcPr>
+          <w:p>
+            <w:pPr>
+              <w:rPr>
+                <w:rFonts w:cstheme="minorHAnsi"/>
+                <w:sz w:val="24"/>
+                <w:szCs w:val="24"/>
+              </w:rPr>
+            </w:pPr>
+            <w:proofErr w:type="spellStart"/>
+            <w:r>
+              <w:rPr>
+                <w:rFonts w:cstheme="minorHAnsi"/>
+                <w:sz w:val="24"/>
+                <w:szCs w:val="24"/>
+              </w:rPr>
+              <w:t>Katalon</w:t>
+            </w:r>
+            <w:proofErr w:type="spellEnd"/>
+          </w:p>
+        </w:tc>
+        <w:tc>
+          <w:tcPr>
+            <w:tcW w:w="6025" w:type="dxa"/>
+          </w:tcPr>
+          <w:p>
+            <w:pPr>
+              <w:rPr>
+                <w:rFonts w:cstheme="minorHAnsi"/>
+                <w:sz w:val="24"/>
+                <w:szCs w:val="24"/>
+              </w:rPr>
+            </w:pPr>
+            <w:r>
+              <w:rPr>
+                <w:rFonts w:cstheme="minorHAnsi"/>
+                <w:sz w:val="24"/>
+                <w:szCs w:val="24"/>
+              </w:rPr>
+              <w:t>An automated software testing solution.</w:t>
+            </w:r>
+          </w:p>
+        </w:tc>
+      </w:tr>
+      <w:tr>
+        <w:tc>
+          <w:tcPr>
+            <w:tcW w:w="985" w:type="dxa"/>
+          </w:tcPr>
+          <w:p>
+            <w:pPr>
+              <w:rPr>
+                <w:rFonts w:cstheme="minorHAnsi"/>
+                <w:b/>
+                <w:bCs/>
+                <w:sz w:val="24"/>
+                <w:szCs w:val="24"/>
+              </w:rPr>
+            </w:pPr>
+            <w:r>
+              <w:rPr>
+                <w:rFonts w:cstheme="minorHAnsi"/>
+                <w:b/>
+                <w:bCs/>
+                <w:sz w:val="24"/>
+                <w:szCs w:val="24"/>
+              </w:rPr>
+              <w:t>2.</w:t>
+            </w:r>
+          </w:p>
+        </w:tc>
+        <w:tc>
+          <w:tcPr>
+            <w:tcW w:w="2340" w:type="dxa"/>
+          </w:tcPr>
+          <w:p>
+            <w:pPr>
+              <w:rPr>
+                <w:rFonts w:cstheme="minorHAnsi"/>
+                <w:sz w:val="24"/>
+                <w:szCs w:val="24"/>
+              </w:rPr>
+            </w:pPr>
+            <w:r>
+              <w:rPr>
+                <w:rFonts w:cstheme="minorHAnsi"/>
+                <w:sz w:val="24"/>
+                <w:szCs w:val="24"/>
+              </w:rPr>
+              <w:t>Computer</w:t>
+            </w:r>
+          </w:p>
+        </w:tc>
+        <w:tc>
+          <w:tcPr>
+            <w:tcW w:w="6025" w:type="dxa"/>
+          </w:tcPr>
+          <w:p>
+            <w:pPr>
+              <w:rPr>
+                <w:rFonts w:cstheme="minorHAnsi"/>
+                <w:sz w:val="24"/>
+                <w:szCs w:val="24"/>
+              </w:rPr>
+            </w:pPr>
+            <w:r>
+              <w:rPr>
+                <w:rFonts w:cstheme="minorHAnsi"/>
+                <w:sz w:val="24"/>
+                <w:szCs w:val="24"/>
+              </w:rPr>
+              <w:t xml:space="preserve">At least 1 computer that can run chrome or </w:t>
+            </w:r>
+            <w:proofErr w:type="spellStart"/>
+            <w:r>
+              <w:rPr>
+                <w:rFonts w:cstheme="minorHAnsi"/>
+                <w:sz w:val="24"/>
+                <w:szCs w:val="24"/>
+              </w:rPr>
+              <w:t>firefox</w:t>
+            </w:r>
+            <w:proofErr w:type="spellEnd"/>
+            <w:r>
+              <w:rPr>
+                <w:rFonts w:cstheme="minorHAnsi"/>
+                <w:sz w:val="24"/>
+                <w:szCs w:val="24"/>
+              </w:rPr>
+              <w:t>.</w:t>
+            </w:r>
+          </w:p>
+        </w:tc>
+      </w:tr>
+    </w:tbl>
+    <w:p>
+      <w:pPr>
+        <w:rPr>
+          <w:rFonts w:cstheme="minorHAnsi"/>
+          <w:b/>
+          <w:bCs/>
+          <w:sz w:val="24"/>
+          <w:szCs w:val="24"/>
+        </w:rPr>
+      </w:pPr>
+      <w:r>
+        <w:rPr>
+          <w:rFonts w:cstheme="minorHAnsi"/>
+          <w:b/>
+          <w:bCs/>
+          <w:sz w:val="24"/>
+          <w:szCs w:val="24"/>
+        </w:rPr>
+        <w:t>4.2 Human Resource</w:t>
+      </w:r>
+    </w:p>
+    <w:tbl>
+      <w:tblPr>
+        <w:tblStyle w:val="a9"/>
+        <w:tblW w:w="0" w:type="auto"/>
+        <w:tblLook w:val="04A0" w:firstRow="1" w:lastRow="0" w:firstColumn="1" w:lastColumn="0" w:noHBand="0" w:noVBand="1"/>
+      </w:tblPr>
+      <w:tblGrid>
+        <w:gridCol w:w="1306"/>
+        <w:gridCol w:w="2534"/>
+        <w:gridCol w:w="5176"/>
+      </w:tblGrid>
+      <w:tr>
+        <w:tc>
+          <w:tcPr>
+            <w:tcW w:w="1345" w:type="dxa"/>
+          </w:tcPr>
+          <w:p>
+            <w:pPr>
+              <w:rPr>
+                <w:rFonts w:cstheme="minorHAnsi"/>
+                <w:b/>
+                <w:bCs/>
+                <w:sz w:val="24"/>
+                <w:szCs w:val="24"/>
+              </w:rPr>
+            </w:pPr>
+            <w:r>
+              <w:rPr>
+                <w:rFonts w:cstheme="minorHAnsi"/>
+                <w:b/>
+                <w:bCs/>
+                <w:sz w:val="24"/>
+                <w:szCs w:val="24"/>
+              </w:rPr>
+              <w:t>No.</w:t>
+            </w:r>
+          </w:p>
+        </w:tc>
+        <w:tc>
+          <w:tcPr>
+            <w:tcW w:w="2610" w:type="dxa"/>
+          </w:tcPr>
+          <w:p>
+            <w:pPr>
+              <w:rPr>
+                <w:rFonts w:cstheme="minorHAnsi"/>
+                <w:b/>
+                <w:bCs/>
+                <w:sz w:val="24"/>
+                <w:szCs w:val="24"/>
+              </w:rPr>
+            </w:pPr>
+            <w:r>
+              <w:rPr>
+                <w:rFonts w:cstheme="minorHAnsi"/>
+                <w:b/>
+                <w:bCs/>
+                <w:sz w:val="24"/>
+                <w:szCs w:val="24"/>
+              </w:rPr>
+              <w:t>Member</w:t>
+            </w:r>
+          </w:p>
+        </w:tc>
+        <w:tc>
+          <w:tcPr>
+            <w:tcW w:w="5395" w:type="dxa"/>
+          </w:tcPr>
+          <w:p>
+            <w:pPr>
+              <w:rPr>
+                <w:rFonts w:cstheme="minorHAnsi"/>
+                <w:b/>
+                <w:bCs/>
+                <w:sz w:val="24"/>
+                <w:szCs w:val="24"/>
+              </w:rPr>
+            </w:pPr>
+            <w:r>
+              <w:rPr>
+                <w:rFonts w:cstheme="minorHAnsi"/>
+                <w:b/>
+                <w:bCs/>
+                <w:sz w:val="24"/>
+                <w:szCs w:val="24"/>
+              </w:rPr>
+              <w:t>Tasks</w:t>
+            </w:r>
+          </w:p>
+        </w:tc>
+      </w:tr>
+      <w:tr>
+        <w:tc>
+          <w:tcPr>
+            <w:tcW w:w="1345" w:type="dxa"/>
+          </w:tcPr>
+          <w:p>
+            <w:pPr>
+              <w:rPr>
+                <w:rFonts w:cstheme="minorHAnsi"/>
+                <w:b/>
+                <w:bCs/>
+                <w:sz w:val="24"/>
+                <w:szCs w:val="24"/>
+              </w:rPr>
+            </w:pPr>
+            <w:r>
+              <w:rPr>
+                <w:rFonts w:cstheme="minorHAnsi"/>
+                <w:b/>
+                <w:bCs/>
+                <w:sz w:val="24"/>
+                <w:szCs w:val="24"/>
+              </w:rPr>
+              <w:t>1.</w:t>
+            </w:r>
+          </w:p>
+        </w:tc>
+        <w:tc>
+          <w:tcPr>
+            <w:tcW w:w="2610" w:type="dxa"/>
+          </w:tcPr>
+          <w:p>
+            <w:pPr>
+              <w:rPr>
+                <w:rFonts w:cstheme="minorHAnsi"/>
+                <w:sz w:val="24"/>
+                <w:szCs w:val="24"/>
+              </w:rPr>
+            </w:pPr>
+            <w:r>
+              <w:rPr>
+                <w:rFonts w:cstheme="minorHAnsi"/>
+                <w:sz w:val="24"/>
+                <w:szCs w:val="24"/>
+              </w:rPr>
+              <w:t>Tester</w:t>
+            </w:r>
+          </w:p>
+        </w:tc>
+        <w:tc>
+          <w:tcPr>
+            <w:tcW w:w="5395" w:type="dxa"/>
+          </w:tcPr>
+          <w:p>
+            <w:pPr>
+              <w:rPr>
+                <w:rFonts w:cstheme="minorHAnsi"/>
+                <w:b/>
+                <w:bCs/>
+                <w:sz w:val="24"/>
+                <w:szCs w:val="24"/>
+              </w:rPr>
+            </w:pPr>
+            <w:r>
+              <w:rPr>
+                <w:rFonts w:cstheme="minorHAnsi"/>
+                <w:sz w:val="24"/>
+                <w:szCs w:val="24"/>
+              </w:rPr>
+              <w:t>Execute the tests, Report the defects.</w:t>
+            </w:r>
+          </w:p>
+        </w:tc>
+      </w:tr>
+    </w:tbl>
+    <w:p>
+      <w:pPr>
+        <w:rPr>
           <w:b/>
           <w:bCs/>
           <w:sz w:val="28"/>
@@ -23184,7 +26226,9 @@
           <w:u w:val="single"/>
         </w:rPr>
       </w:pPr>
-      <w:r>
+    </w:p>
+    <w:p>
+      <w:pPr>
         <w:rPr>
           <w:b/>
           <w:bCs/>
@@ -23192,12 +26236,10 @@
           <w:szCs w:val="36"/>
           <w:u w:val="single"/>
         </w:rPr>
-        <w:lastRenderedPageBreak/>
-        <w:t>Test Plan</w:t>
-      </w:r>
-    </w:p>
-    <w:p>
-      <w:pPr>
+      </w:pPr>
+      <w:bookmarkStart w:id="0" w:name="_GoBack"/>
+      <w:bookmarkEnd w:id="0"/>
+      <w:r>
         <w:rPr>
           <w:b/>
           <w:bCs/>
@@ -23205,37 +26247,6 @@
           <w:szCs w:val="36"/>
           <w:u w:val="single"/>
         </w:rPr>
-      </w:pPr>
-      <w:r>
-        <w:rPr>
-          <w:b/>
-          <w:bCs/>
-          <w:sz w:val="28"/>
-          <w:szCs w:val="36"/>
-          <w:u w:val="single"/>
-        </w:rPr>
-        <w:br w:type="page"/>
-      </w:r>
-    </w:p>
-    <w:p>
-      <w:pPr>
-        <w:rPr>
-          <w:b/>
-          <w:bCs/>
-          <w:sz w:val="28"/>
-          <w:szCs w:val="36"/>
-          <w:u w:val="single"/>
-        </w:rPr>
-      </w:pPr>
-      <w:r>
-        <w:rPr>
-          <w:b/>
-          <w:bCs/>
-          <w:sz w:val="28"/>
-          <w:szCs w:val="36"/>
-          <w:u w:val="single"/>
-        </w:rPr>
-        <w:lastRenderedPageBreak/>
         <w:t>Test Data</w:t>
       </w:r>
     </w:p>
@@ -24185,13 +27196,7 @@
               <w:rPr>
                 <w:szCs w:val="22"/>
               </w:rPr>
-              <w:t>_0</w:t>
-            </w:r>
-            <w:r>
-              <w:rPr>
-                <w:szCs w:val="22"/>
-              </w:rPr>
-              <w:t>2</w:t>
+              <w:t>_02</w:t>
             </w:r>
           </w:p>
         </w:tc>
@@ -24243,6 +27248,7 @@
                 <w:bCs/>
                 <w:szCs w:val="22"/>
               </w:rPr>
+              <w:lastRenderedPageBreak/>
               <w:t>Short Description:</w:t>
             </w:r>
             <w:r>
@@ -24273,19 +27279,7 @@
               <w:rPr>
                 <w:szCs w:val="22"/>
               </w:rPr>
-              <w:t xml:space="preserve"> when </w:t>
-            </w:r>
-            <w:r>
-              <w:rPr>
-                <w:szCs w:val="22"/>
-              </w:rPr>
-              <w:t>teacher</w:t>
-            </w:r>
-            <w:r>
-              <w:rPr>
-                <w:szCs w:val="22"/>
-              </w:rPr>
-              <w:t xml:space="preserve"> login to the system.</w:t>
+              <w:t xml:space="preserve"> when teacher login to the system.</w:t>
             </w:r>
           </w:p>
         </w:tc>
@@ -24533,31 +27527,7 @@
               <w:rPr>
                 <w:szCs w:val="22"/>
               </w:rPr>
-              <w:t>Pat</w:t>
-            </w:r>
-            <w:r>
-              <w:rPr>
-                <w:szCs w:val="22"/>
-              </w:rPr>
-              <w:t>tama</w:t>
-            </w:r>
-            <w:r>
-              <w:rPr>
-                <w:szCs w:val="22"/>
-              </w:rPr>
-              <w:t>_</w:t>
-            </w:r>
-            <w:r>
-              <w:rPr>
-                <w:szCs w:val="22"/>
-              </w:rPr>
-              <w:t>L</w:t>
-            </w:r>
-            <w:r>
-              <w:rPr>
-                <w:szCs w:val="22"/>
-              </w:rPr>
-              <w:t>@cmu.ac.th</w:t>
+              <w:t>Pattama_L@cmu.ac.th</w:t>
             </w:r>
           </w:p>
         </w:tc>
@@ -24671,25 +27641,7 @@
               <w:rPr>
                 <w:szCs w:val="22"/>
               </w:rPr>
-              <w:t>Chartchai</w:t>
-            </w:r>
-            <w:r>
-              <w:rPr>
-                <w:szCs w:val="22"/>
-              </w:rPr>
-              <w:t>_</w:t>
-            </w:r>
-            <w:r>
-              <w:rPr>
-                <w:szCs w:val="22"/>
-              </w:rPr>
-              <w:t>D</w:t>
-            </w:r>
-            <w:r>
-              <w:rPr>
-                <w:szCs w:val="22"/>
-              </w:rPr>
-              <w:t>@cmu.ac.th</w:t>
+              <w:t>Chartchai_D@cmu.ac.th</w:t>
             </w:r>
           </w:p>
         </w:tc>
@@ -24919,13 +27871,7 @@
               <w:rPr>
                 <w:szCs w:val="22"/>
               </w:rPr>
-              <w:t>Kittitouch</w:t>
-            </w:r>
-            <w:r>
-              <w:rPr>
-                <w:szCs w:val="22"/>
-              </w:rPr>
-              <w:t>_S@gmail.com</w:t>
+              <w:t>Kittitouch_S@gmail.com</w:t>
             </w:r>
           </w:p>
         </w:tc>
@@ -25499,19 +28445,7 @@
               <w:rPr>
                 <w:szCs w:val="22"/>
               </w:rPr>
-              <w:t xml:space="preserve">Teacher select grad </w:t>
-            </w:r>
-            <w:r>
-              <w:rPr>
-                <w:szCs w:val="22"/>
-              </w:rPr>
-              <w:t>D</w:t>
-            </w:r>
-            <w:r>
-              <w:rPr>
-                <w:szCs w:val="22"/>
-              </w:rPr>
-              <w:t xml:space="preserve"> to student.</w:t>
+              <w:t>Teacher select grad D to student.</w:t>
             </w:r>
           </w:p>
         </w:tc>
@@ -25529,19 +28463,7 @@
               <w:rPr>
                 <w:szCs w:val="22"/>
               </w:rPr>
-              <w:t xml:space="preserve">The system provides a Grad </w:t>
-            </w:r>
-            <w:r>
-              <w:rPr>
-                <w:szCs w:val="22"/>
-              </w:rPr>
-              <w:t>D</w:t>
-            </w:r>
-            <w:r>
-              <w:rPr>
-                <w:szCs w:val="22"/>
-              </w:rPr>
-              <w:t xml:space="preserve"> on a list</w:t>
+              <w:t>The system provides a Grad D on a list</w:t>
             </w:r>
           </w:p>
         </w:tc>
@@ -25559,19 +28481,7 @@
               <w:rPr>
                 <w:szCs w:val="22"/>
               </w:rPr>
-              <w:t xml:space="preserve">The system provides a Grad </w:t>
-            </w:r>
-            <w:r>
-              <w:rPr>
-                <w:szCs w:val="22"/>
-              </w:rPr>
-              <w:t>D</w:t>
-            </w:r>
-            <w:r>
-              <w:rPr>
-                <w:szCs w:val="22"/>
-              </w:rPr>
-              <w:t xml:space="preserve"> on a list</w:t>
+              <w:t>The system provides a Grad D on a list</w:t>
             </w:r>
           </w:p>
         </w:tc>
@@ -25641,19 +28551,7 @@
               <w:rPr>
                 <w:szCs w:val="22"/>
               </w:rPr>
-              <w:t xml:space="preserve">Teacher select grad </w:t>
-            </w:r>
-            <w:r>
-              <w:rPr>
-                <w:szCs w:val="22"/>
-              </w:rPr>
-              <w:t xml:space="preserve">F </w:t>
-            </w:r>
-            <w:r>
-              <w:rPr>
-                <w:szCs w:val="22"/>
-              </w:rPr>
-              <w:t>to student.</w:t>
+              <w:t>Teacher select grad F to student.</w:t>
             </w:r>
           </w:p>
         </w:tc>
@@ -25671,19 +28569,7 @@
               <w:rPr>
                 <w:szCs w:val="22"/>
               </w:rPr>
-              <w:t xml:space="preserve">The system provides a Grad </w:t>
-            </w:r>
-            <w:r>
-              <w:rPr>
-                <w:szCs w:val="22"/>
-              </w:rPr>
-              <w:t xml:space="preserve">F </w:t>
-            </w:r>
-            <w:r>
-              <w:rPr>
-                <w:szCs w:val="22"/>
-              </w:rPr>
-              <w:t>on a list</w:t>
+              <w:t>The system provides a Grad F on a list</w:t>
             </w:r>
           </w:p>
         </w:tc>
@@ -25701,19 +28587,7 @@
               <w:rPr>
                 <w:szCs w:val="22"/>
               </w:rPr>
-              <w:t xml:space="preserve">The system provides a Grad </w:t>
-            </w:r>
-            <w:r>
-              <w:rPr>
-                <w:szCs w:val="22"/>
-              </w:rPr>
-              <w:t>F</w:t>
-            </w:r>
-            <w:r>
-              <w:rPr>
-                <w:szCs w:val="22"/>
-              </w:rPr>
-              <w:t xml:space="preserve"> on a list</w:t>
+              <w:t>The system provides a Grad F on a list</w:t>
             </w:r>
           </w:p>
         </w:tc>
@@ -25781,6 +28655,15 @@
           <w:u w:val="single"/>
         </w:rPr>
       </w:pPr>
+      <w:r>
+        <w:rPr>
+          <w:b/>
+          <w:bCs/>
+          <w:sz w:val="24"/>
+          <w:szCs w:val="32"/>
+        </w:rPr>
+        <w:t xml:space="preserve">Test Data </w:t>
+      </w:r>
       <w:r>
         <w:rPr>
           <w:b/>
@@ -25896,13 +28779,7 @@
               <w:rPr>
                 <w:szCs w:val="22"/>
               </w:rPr>
-              <w:t xml:space="preserve"> Test the function </w:t>
-            </w:r>
-            <w:r>
-              <w:rPr>
-                <w:szCs w:val="22"/>
-              </w:rPr>
-              <w:t xml:space="preserve">to show the </w:t>
+              <w:t xml:space="preserve"> Test the function to show the </w:t>
             </w:r>
             <w:r>
               <w:rPr>
@@ -26163,14 +29040,7 @@
                 <w:sz w:val="24"/>
                 <w:szCs w:val="24"/>
               </w:rPr>
-              <w:t>provides</w:t>
-            </w:r>
-            <w:r>
-              <w:rPr>
-                <w:sz w:val="24"/>
-                <w:szCs w:val="24"/>
-              </w:rPr>
-              <w:t xml:space="preserve"> course list of teaching and detail of any courses.</w:t>
+              <w:t>provides course list of teaching and detail of any courses.</w:t>
             </w:r>
           </w:p>
         </w:tc>
@@ -26257,7 +29127,36 @@
           <w:sz w:val="24"/>
           <w:szCs w:val="32"/>
         </w:rPr>
-        <w:t>Feature # 4 Transcript</w:t>
+        <w:t xml:space="preserve">Test </w:t>
+      </w:r>
+      <w:proofErr w:type="gramStart"/>
+      <w:r>
+        <w:rPr>
+          <w:b/>
+          <w:bCs/>
+          <w:sz w:val="24"/>
+          <w:szCs w:val="32"/>
+        </w:rPr>
+        <w:t xml:space="preserve">Data  </w:t>
+      </w:r>
+      <w:r>
+        <w:rPr>
+          <w:b/>
+          <w:bCs/>
+          <w:sz w:val="24"/>
+          <w:szCs w:val="32"/>
+        </w:rPr>
+        <w:t>Feature</w:t>
+      </w:r>
+      <w:proofErr w:type="gramEnd"/>
+      <w:r>
+        <w:rPr>
+          <w:b/>
+          <w:bCs/>
+          <w:sz w:val="24"/>
+          <w:szCs w:val="32"/>
+        </w:rPr>
+        <w:t xml:space="preserve"> # 4 Transcript</w:t>
       </w:r>
     </w:p>
     <w:tbl>
@@ -26619,14 +29518,7 @@
                 <w:sz w:val="24"/>
                 <w:szCs w:val="24"/>
               </w:rPr>
-              <w:t>T</w:t>
-            </w:r>
-            <w:r>
-              <w:rPr>
-                <w:sz w:val="24"/>
-                <w:szCs w:val="24"/>
-              </w:rPr>
-              <w:t xml:space="preserve">eacher clicks </w:t>
+              <w:t xml:space="preserve">Teacher clicks </w:t>
             </w:r>
             <w:r>
               <w:rPr>
@@ -26776,14 +29668,7 @@
                 <w:sz w:val="24"/>
                 <w:szCs w:val="24"/>
               </w:rPr>
-              <w:t xml:space="preserve"> </w:t>
-            </w:r>
-            <w:r>
-              <w:rPr>
-                <w:sz w:val="24"/>
-                <w:szCs w:val="24"/>
-              </w:rPr>
-              <w:t>subject.</w:t>
+              <w:t xml:space="preserve"> subject.</w:t>
             </w:r>
           </w:p>
         </w:tc>
@@ -26854,8 +29739,6 @@
               </w:rPr>
               <w:t>Pass</w:t>
             </w:r>
-            <w:bookmarkStart w:id="0" w:name="_GoBack"/>
-            <w:bookmarkEnd w:id="0"/>
           </w:p>
         </w:tc>
         <w:tc>
@@ -26896,6 +29779,15 @@
           <w:szCs w:val="32"/>
         </w:rPr>
       </w:pPr>
+      <w:r>
+        <w:rPr>
+          <w:b/>
+          <w:bCs/>
+          <w:sz w:val="24"/>
+          <w:szCs w:val="32"/>
+        </w:rPr>
+        <w:t xml:space="preserve">Test Data </w:t>
+      </w:r>
       <w:r>
         <w:rPr>
           <w:b/>
@@ -27011,13 +29903,7 @@
               <w:rPr>
                 <w:szCs w:val="22"/>
               </w:rPr>
-              <w:t xml:space="preserve"> Test the function </w:t>
-            </w:r>
-            <w:r>
-              <w:rPr>
-                <w:szCs w:val="22"/>
-              </w:rPr>
-              <w:t>of Logout when user want to log out the system.</w:t>
+              <w:t xml:space="preserve"> Test the function of Logout when user want to log out the system.</w:t>
             </w:r>
           </w:p>
         </w:tc>
@@ -27389,14 +30275,7 @@
                 <w:sz w:val="24"/>
                 <w:szCs w:val="24"/>
               </w:rPr>
-              <w:t>Student</w:t>
-            </w:r>
-            <w:r>
-              <w:rPr>
-                <w:sz w:val="24"/>
-                <w:szCs w:val="24"/>
-              </w:rPr>
-              <w:t xml:space="preserve"> clicks button “Log out”</w:t>
+              <w:t>Student clicks button “Log out”</w:t>
             </w:r>
           </w:p>
         </w:tc>
@@ -27528,6 +30407,15 @@
           <w:cs/>
         </w:rPr>
       </w:pPr>
+      <w:r>
+        <w:rPr>
+          <w:b/>
+          <w:bCs/>
+          <w:sz w:val="24"/>
+          <w:szCs w:val="32"/>
+        </w:rPr>
+        <w:t xml:space="preserve">Test data </w:t>
+      </w:r>
       <w:r>
         <w:rPr>
           <w:b/>
@@ -27650,21 +30538,7 @@
                 <w:sz w:val="24"/>
                 <w:szCs w:val="24"/>
               </w:rPr>
-              <w:t>enrolled course</w:t>
-            </w:r>
-            <w:r>
-              <w:rPr>
-                <w:sz w:val="24"/>
-                <w:szCs w:val="24"/>
-              </w:rPr>
-              <w:t xml:space="preserve"> of student</w:t>
-            </w:r>
-            <w:r>
-              <w:rPr>
-                <w:sz w:val="24"/>
-                <w:szCs w:val="24"/>
-              </w:rPr>
-              <w:t>.</w:t>
+              <w:t>enrolled course of student.</w:t>
             </w:r>
           </w:p>
         </w:tc>
@@ -27893,14 +30767,7 @@
                 <w:sz w:val="24"/>
                 <w:szCs w:val="24"/>
               </w:rPr>
-              <w:t>S</w:t>
-            </w:r>
-            <w:r>
-              <w:rPr>
-                <w:sz w:val="24"/>
-                <w:szCs w:val="24"/>
-              </w:rPr>
-              <w:t>tudent click button “Main” on menu bar.</w:t>
+              <w:t>Student click button “Main” on menu bar.</w:t>
             </w:r>
           </w:p>
         </w:tc>
@@ -27925,28 +30792,7 @@
                 <w:sz w:val="24"/>
                 <w:szCs w:val="24"/>
               </w:rPr>
-              <w:t>shows</w:t>
-            </w:r>
-            <w:r>
-              <w:rPr>
-                <w:sz w:val="24"/>
-                <w:szCs w:val="24"/>
-              </w:rPr>
-              <w:t xml:space="preserve"> </w:t>
-            </w:r>
-            <w:r>
-              <w:rPr>
-                <w:sz w:val="24"/>
-                <w:szCs w:val="24"/>
-              </w:rPr>
-              <w:t xml:space="preserve">an </w:t>
-            </w:r>
-            <w:r>
-              <w:rPr>
-                <w:sz w:val="24"/>
-                <w:szCs w:val="24"/>
-              </w:rPr>
-              <w:t>enrolled course.</w:t>
+              <w:t>shows an enrolled course.</w:t>
             </w:r>
           </w:p>
         </w:tc>
@@ -28048,6 +30894,15 @@
           <w:sz w:val="24"/>
           <w:szCs w:val="32"/>
         </w:rPr>
+        <w:t xml:space="preserve">Test Data </w:t>
+      </w:r>
+      <w:r>
+        <w:rPr>
+          <w:b/>
+          <w:bCs/>
+          <w:sz w:val="24"/>
+          <w:szCs w:val="32"/>
+        </w:rPr>
         <w:t>Feature 7 # Delete enrolled course</w:t>
       </w:r>
     </w:p>
@@ -28181,14 +31036,7 @@
                 <w:sz w:val="24"/>
                 <w:szCs w:val="24"/>
               </w:rPr>
-              <w:t xml:space="preserve"> </w:t>
-            </w:r>
-            <w:r>
-              <w:rPr>
-                <w:sz w:val="24"/>
-                <w:szCs w:val="24"/>
-              </w:rPr>
-              <w:t>of student.</w:t>
+              <w:t xml:space="preserve"> of student.</w:t>
             </w:r>
           </w:p>
         </w:tc>
@@ -28417,21 +31265,7 @@
                 <w:sz w:val="24"/>
                 <w:szCs w:val="24"/>
               </w:rPr>
-              <w:t>Student click button “</w:t>
-            </w:r>
-            <w:r>
-              <w:rPr>
-                <w:sz w:val="24"/>
-                <w:szCs w:val="24"/>
-              </w:rPr>
-              <w:t>Delete</w:t>
-            </w:r>
-            <w:r>
-              <w:rPr>
-                <w:sz w:val="24"/>
-                <w:szCs w:val="24"/>
-              </w:rPr>
-              <w:t xml:space="preserve">” </w:t>
+              <w:t xml:space="preserve">Student click button “Delete” </w:t>
             </w:r>
           </w:p>
         </w:tc>
@@ -28474,13 +31308,7 @@
               <w:rPr>
                 <w:szCs w:val="22"/>
               </w:rPr>
-              <w:t xml:space="preserve">The system </w:t>
-            </w:r>
-            <w:r>
-              <w:rPr>
-                <w:szCs w:val="22"/>
-              </w:rPr>
-              <w:t xml:space="preserve">not </w:t>
+              <w:t xml:space="preserve">The system not </w:t>
             </w:r>
             <w:r>
               <w:rPr>
@@ -28570,6 +31398,15 @@
           <w:szCs w:val="32"/>
         </w:rPr>
         <w:lastRenderedPageBreak/>
+        <w:t xml:space="preserve">Test Data </w:t>
+      </w:r>
+      <w:r>
+        <w:rPr>
+          <w:b/>
+          <w:bCs/>
+          <w:sz w:val="24"/>
+          <w:szCs w:val="32"/>
+        </w:rPr>
         <w:t>Feature 8 # Add course</w:t>
       </w:r>
     </w:p>
@@ -28678,13 +31515,7 @@
               <w:rPr>
                 <w:szCs w:val="22"/>
               </w:rPr>
-              <w:t xml:space="preserve"> Test the function </w:t>
-            </w:r>
-            <w:r>
-              <w:rPr>
-                <w:szCs w:val="22"/>
-              </w:rPr>
-              <w:t>Add</w:t>
+              <w:t xml:space="preserve"> Test the function Add</w:t>
             </w:r>
             <w:r>
               <w:rPr>
@@ -28981,13 +31812,7 @@
               <w:rPr>
                 <w:szCs w:val="22"/>
               </w:rPr>
-              <w:t xml:space="preserve">The system </w:t>
-            </w:r>
-            <w:r>
-              <w:rPr>
-                <w:szCs w:val="22"/>
-              </w:rPr>
-              <w:t xml:space="preserve">not </w:t>
+              <w:t xml:space="preserve">The system not </w:t>
             </w:r>
             <w:r>
               <w:rPr>
@@ -29064,6 +31889,15 @@
           <w:sz w:val="24"/>
           <w:szCs w:val="32"/>
         </w:rPr>
+        <w:t xml:space="preserve">Test Data </w:t>
+      </w:r>
+      <w:r>
+        <w:rPr>
+          <w:b/>
+          <w:bCs/>
+          <w:sz w:val="24"/>
+          <w:szCs w:val="32"/>
+        </w:rPr>
         <w:t>Feature 9 # Payment</w:t>
       </w:r>
     </w:p>
@@ -29172,41 +32006,14 @@
               <w:rPr>
                 <w:szCs w:val="22"/>
               </w:rPr>
-              <w:t xml:space="preserve"> Test the function</w:t>
-            </w:r>
-            <w:r>
-              <w:rPr>
-                <w:szCs w:val="22"/>
-              </w:rPr>
-              <w:t xml:space="preserve"> to show a </w:t>
+              <w:t xml:space="preserve"> Test the function to show a </w:t>
             </w:r>
             <w:r>
               <w:rPr>
                 <w:sz w:val="24"/>
                 <w:szCs w:val="32"/>
               </w:rPr>
-              <w:t>t</w:t>
-            </w:r>
-            <w:r>
-              <w:rPr>
-                <w:sz w:val="24"/>
-                <w:szCs w:val="32"/>
-              </w:rPr>
-              <w:t xml:space="preserve">otal of </w:t>
-            </w:r>
-            <w:r>
-              <w:rPr>
-                <w:sz w:val="24"/>
-                <w:szCs w:val="32"/>
-              </w:rPr>
-              <w:t xml:space="preserve">a </w:t>
-            </w:r>
-            <w:r>
-              <w:rPr>
-                <w:sz w:val="24"/>
-                <w:szCs w:val="32"/>
-              </w:rPr>
-              <w:t>tuition fee and detail of course</w:t>
+              <w:t>total of a tuition fee and detail of course</w:t>
             </w:r>
           </w:p>
         </w:tc>
@@ -29435,14 +32242,7 @@
                 <w:sz w:val="24"/>
                 <w:szCs w:val="24"/>
               </w:rPr>
-              <w:t>S</w:t>
-            </w:r>
-            <w:r>
-              <w:rPr>
-                <w:sz w:val="24"/>
-                <w:szCs w:val="24"/>
-              </w:rPr>
-              <w:t>tudent click button “Payment” on menu bar.</w:t>
+              <w:t>Student click button “Payment” on menu bar.</w:t>
             </w:r>
           </w:p>
         </w:tc>
@@ -29461,56 +32261,7 @@
                 <w:sz w:val="24"/>
                 <w:szCs w:val="24"/>
               </w:rPr>
-              <w:t xml:space="preserve">The </w:t>
-            </w:r>
-            <w:r>
-              <w:rPr>
-                <w:sz w:val="24"/>
-                <w:szCs w:val="24"/>
-              </w:rPr>
-              <w:t>system show</w:t>
-            </w:r>
-            <w:r>
-              <w:rPr>
-                <w:sz w:val="24"/>
-                <w:szCs w:val="24"/>
-              </w:rPr>
-              <w:t>s</w:t>
-            </w:r>
-            <w:r>
-              <w:rPr>
-                <w:sz w:val="24"/>
-                <w:szCs w:val="24"/>
-              </w:rPr>
-              <w:t xml:space="preserve"> detail </w:t>
-            </w:r>
-            <w:r>
-              <w:rPr>
-                <w:sz w:val="24"/>
-                <w:szCs w:val="24"/>
-              </w:rPr>
-              <w:t>a t</w:t>
-            </w:r>
-            <w:r>
-              <w:rPr>
-                <w:sz w:val="24"/>
-                <w:szCs w:val="24"/>
-              </w:rPr>
-              <w:t xml:space="preserve">otal payment and total of </w:t>
-            </w:r>
-            <w:r>
-              <w:rPr>
-                <w:sz w:val="24"/>
-                <w:szCs w:val="24"/>
-              </w:rPr>
-              <w:t xml:space="preserve">a </w:t>
-            </w:r>
-            <w:r>
-              <w:rPr>
-                <w:sz w:val="24"/>
-                <w:szCs w:val="24"/>
-              </w:rPr>
-              <w:t>tuition fee in Baht.</w:t>
+              <w:t>The system shows detail a total payment and total of a tuition fee in Baht.</w:t>
             </w:r>
           </w:p>
         </w:tc>
@@ -29595,6 +32346,15 @@
           <w:cs/>
         </w:rPr>
       </w:pPr>
+      <w:r>
+        <w:rPr>
+          <w:b/>
+          <w:bCs/>
+          <w:sz w:val="24"/>
+          <w:szCs w:val="32"/>
+        </w:rPr>
+        <w:t xml:space="preserve">Test Data </w:t>
+      </w:r>
       <w:r>
         <w:rPr>
           <w:b/>
@@ -30014,42 +32774,21 @@
                 <w:sz w:val="24"/>
                 <w:szCs w:val="24"/>
               </w:rPr>
-              <w:t xml:space="preserve">The </w:t>
-            </w:r>
-            <w:r>
-              <w:rPr>
-                <w:sz w:val="24"/>
-                <w:szCs w:val="24"/>
-              </w:rPr>
-              <w:t>system c</w:t>
-            </w:r>
-            <w:r>
-              <w:rPr>
-                <w:sz w:val="24"/>
-                <w:szCs w:val="24"/>
-              </w:rPr>
-              <w:t>reates</w:t>
-            </w:r>
-            <w:r>
-              <w:rPr>
-                <w:sz w:val="24"/>
-                <w:szCs w:val="24"/>
-              </w:rPr>
-              <w:t xml:space="preserve"> </w:t>
-            </w:r>
-            <w:r>
-              <w:rPr>
-                <w:sz w:val="24"/>
-                <w:szCs w:val="24"/>
-              </w:rPr>
-              <w:t>the</w:t>
-            </w:r>
-            <w:r>
-              <w:rPr>
-                <w:sz w:val="24"/>
-                <w:szCs w:val="24"/>
-              </w:rPr>
-              <w:t xml:space="preserve"> </w:t>
+              <w:t>The system c</w:t>
+            </w:r>
+            <w:r>
+              <w:rPr>
+                <w:sz w:val="24"/>
+                <w:szCs w:val="24"/>
+              </w:rPr>
+              <w:t xml:space="preserve">reates </w:t>
+            </w:r>
+            <w:r>
+              <w:rPr>
+                <w:sz w:val="24"/>
+                <w:szCs w:val="24"/>
+              </w:rPr>
+              <w:t xml:space="preserve">the </w:t>
             </w:r>
             <w:r>
               <w:rPr>
@@ -30082,21 +32821,7 @@
                 <w:sz w:val="24"/>
                 <w:szCs w:val="24"/>
               </w:rPr>
-              <w:t>The system</w:t>
-            </w:r>
-            <w:r>
-              <w:rPr>
-                <w:sz w:val="24"/>
-                <w:szCs w:val="24"/>
-              </w:rPr>
-              <w:t xml:space="preserve"> not</w:t>
-            </w:r>
-            <w:r>
-              <w:rPr>
-                <w:sz w:val="24"/>
-                <w:szCs w:val="24"/>
-              </w:rPr>
-              <w:t xml:space="preserve"> c</w:t>
+              <w:t>The system not c</w:t>
             </w:r>
             <w:r>
               <w:rPr>
@@ -30193,6 +32918,15 @@
           <w:cs/>
         </w:rPr>
       </w:pPr>
+      <w:r>
+        <w:rPr>
+          <w:b/>
+          <w:bCs/>
+          <w:sz w:val="24"/>
+          <w:szCs w:val="32"/>
+        </w:rPr>
+        <w:t xml:space="preserve">Test Data </w:t>
+      </w:r>
       <w:r>
         <w:rPr>
           <w:b/>

</xml_diff>